<commit_message>
Create BR & Message List Ver1.0
</commit_message>
<xml_diff>
--- a/Private/Nhân/2. Artifact and Deliverable/Requirement/PM_SRS_Ver1.1.docx
+++ b/Private/Nhân/2. Artifact and Deliverable/Requirement/PM_SRS_Ver1.1.docx
@@ -268,6 +268,7 @@
           <w:szCs w:val="24"/>
         </w:rPr>
       </w:pPr>
+      <w:proofErr w:type="spellStart"/>
       <w:r>
         <w:rPr>
           <w:rFonts w:ascii="Arial" w:hAnsi="Arial" w:cs="Arial"/>
@@ -276,7 +277,18 @@
           <w:sz w:val="24"/>
           <w:szCs w:val="24"/>
         </w:rPr>
-        <w:t>Nhan Pham</w:t>
+        <w:t>Nhan</w:t>
+      </w:r>
+      <w:proofErr w:type="spellEnd"/>
+      <w:r>
+        <w:rPr>
+          <w:rFonts w:ascii="Arial" w:hAnsi="Arial" w:cs="Arial"/>
+          <w:b/>
+          <w:color w:val="000000" w:themeColor="text1"/>
+          <w:sz w:val="24"/>
+          <w:szCs w:val="24"/>
+        </w:rPr>
+        <w:t xml:space="preserve"> Pham</w:t>
       </w:r>
     </w:p>
     <w:p>
@@ -783,6 +795,7 @@
                 <w:szCs w:val="24"/>
               </w:rPr>
             </w:pPr>
+            <w:proofErr w:type="spellStart"/>
             <w:r>
               <w:rPr>
                 <w:rFonts w:cs="Arial"/>
@@ -790,8 +803,29 @@
                 <w:sz w:val="24"/>
                 <w:szCs w:val="24"/>
               </w:rPr>
-              <w:t>Quốc Nhân</w:t>
-            </w:r>
+              <w:t>Quốc</w:t>
+            </w:r>
+            <w:proofErr w:type="spellEnd"/>
+            <w:r>
+              <w:rPr>
+                <w:rFonts w:cs="Arial"/>
+                <w:color w:val="000000"/>
+                <w:sz w:val="24"/>
+                <w:szCs w:val="24"/>
+              </w:rPr>
+              <w:t xml:space="preserve"> </w:t>
+            </w:r>
+            <w:proofErr w:type="spellStart"/>
+            <w:r>
+              <w:rPr>
+                <w:rFonts w:cs="Arial"/>
+                <w:color w:val="000000"/>
+                <w:sz w:val="24"/>
+                <w:szCs w:val="24"/>
+              </w:rPr>
+              <w:t>Nhân</w:t>
+            </w:r>
+            <w:proofErr w:type="spellEnd"/>
           </w:p>
         </w:tc>
         <w:tc>
@@ -962,6 +996,7 @@
                 <w:szCs w:val="24"/>
               </w:rPr>
             </w:pPr>
+            <w:proofErr w:type="spellStart"/>
             <w:r>
               <w:rPr>
                 <w:rFonts w:cs="Arial"/>
@@ -969,8 +1004,29 @@
                 <w:sz w:val="24"/>
                 <w:szCs w:val="24"/>
               </w:rPr>
-              <w:t>Quốc Nhân</w:t>
-            </w:r>
+              <w:t>Quốc</w:t>
+            </w:r>
+            <w:proofErr w:type="spellEnd"/>
+            <w:r>
+              <w:rPr>
+                <w:rFonts w:cs="Arial"/>
+                <w:color w:val="000000"/>
+                <w:sz w:val="24"/>
+                <w:szCs w:val="24"/>
+              </w:rPr>
+              <w:t xml:space="preserve"> </w:t>
+            </w:r>
+            <w:proofErr w:type="spellStart"/>
+            <w:r>
+              <w:rPr>
+                <w:rFonts w:cs="Arial"/>
+                <w:color w:val="000000"/>
+                <w:sz w:val="24"/>
+                <w:szCs w:val="24"/>
+              </w:rPr>
+              <w:t>Nhân</w:t>
+            </w:r>
+            <w:proofErr w:type="spellEnd"/>
           </w:p>
         </w:tc>
         <w:tc>
@@ -4819,7 +4875,7 @@
           <v:shape id="_x0000_i1026" type="#_x0000_t75" style="width:77.25pt;height:49.5pt" o:ole="">
             <v:imagedata r:id="rId9" o:title=""/>
           </v:shape>
-          <o:OLEObject Type="Embed" ProgID="Word.Document.12" ShapeID="_x0000_i1026" DrawAspect="Icon" ObjectID="_1636727602" r:id="rId10">
+          <o:OLEObject Type="Embed" ProgID="Word.Document.12" ShapeID="_x0000_i1026" DrawAspect="Icon" ObjectID="_1636784977" r:id="rId10">
             <o:FieldCodes>\s</o:FieldCodes>
           </o:OLEObject>
         </w:object>
@@ -6093,20 +6149,18 @@
         <w:t>Use cases</w:t>
       </w:r>
     </w:p>
-    <w:bookmarkStart w:id="7" w:name="_GoBack"/>
+    <w:bookmarkStart w:id="7" w:name="_MON_1636727598"/>
     <w:bookmarkEnd w:id="7"/>
-    <w:bookmarkStart w:id="8" w:name="_MON_1636727598"/>
-    <w:bookmarkEnd w:id="8"/>
     <w:p>
       <w:pPr>
         <w:ind w:firstLine="720"/>
       </w:pPr>
       <w:r>
         <w:object w:dxaOrig="1543" w:dyaOrig="991" w14:anchorId="560B4854">
-          <v:shape id="_x0000_i1029" type="#_x0000_t75" style="width:77.25pt;height:49.5pt" o:ole="">
+          <v:shape id="_x0000_i1027" type="#_x0000_t75" style="width:77.25pt;height:49.5pt" o:ole="">
             <v:imagedata r:id="rId14" o:title=""/>
           </v:shape>
-          <o:OLEObject Type="Embed" ProgID="Word.Document.12" ShapeID="_x0000_i1029" DrawAspect="Icon" ObjectID="_1636727603" r:id="rId15">
+          <o:OLEObject Type="Embed" ProgID="Word.Document.12" ShapeID="_x0000_i1027" DrawAspect="Icon" ObjectID="_1636784978" r:id="rId15">
             <o:FieldCodes>\s</o:FieldCodes>
           </o:OLEObject>
         </w:object>
@@ -11341,15 +11395,17 @@
       <w:pPr>
         <w:ind w:firstLine="720"/>
       </w:pPr>
+      <w:bookmarkStart w:id="8" w:name="_GoBack"/>
+      <w:bookmarkEnd w:id="8"/>
       <w:r>
         <w:rPr>
           <w:noProof/>
         </w:rPr>
         <w:drawing>
-          <wp:inline distT="0" distB="0" distL="0" distR="0" wp14:anchorId="462C2A8C" wp14:editId="158E5C1C">
-            <wp:extent cx="6000379" cy="3486150"/>
-            <wp:effectExtent l="0" t="0" r="635" b="0"/>
-            <wp:docPr id="4" name="Picture 4"/>
+          <wp:inline distT="0" distB="0" distL="0" distR="0" wp14:anchorId="32CBDACC" wp14:editId="0B46B4B5">
+            <wp:extent cx="5731510" cy="3333115"/>
+            <wp:effectExtent l="0" t="0" r="2540" b="635"/>
+            <wp:docPr id="6" name="Picture 6"/>
             <wp:cNvGraphicFramePr>
               <a:graphicFrameLocks xmlns:a="http://schemas.openxmlformats.org/drawingml/2006/main" noChangeAspect="1"/>
             </wp:cNvGraphicFramePr>
@@ -11357,7 +11413,7 @@
               <a:graphicData uri="http://schemas.openxmlformats.org/drawingml/2006/picture">
                 <pic:pic xmlns:pic="http://schemas.openxmlformats.org/drawingml/2006/picture">
                   <pic:nvPicPr>
-                    <pic:cNvPr id="4" name="Untitled Diagram-Page-4.png"/>
+                    <pic:cNvPr id="6" name="Untitled Diagram-Page-4.png"/>
                     <pic:cNvPicPr/>
                   </pic:nvPicPr>
                   <pic:blipFill>
@@ -11375,7 +11431,7 @@
                   <pic:spPr>
                     <a:xfrm>
                       <a:off x="0" y="0"/>
-                      <a:ext cx="6004270" cy="3488411"/>
+                      <a:ext cx="5731510" cy="3333115"/>
                     </a:xfrm>
                     <a:prstGeom prst="rect">
                       <a:avLst/>
@@ -11617,12 +11673,28 @@
                 <w:i/>
               </w:rPr>
             </w:pPr>
-            <w:r>
-              <w:rPr>
-                <w:i/>
-              </w:rPr>
-              <w:t>Sinh viên</w:t>
-            </w:r>
+            <w:proofErr w:type="spellStart"/>
+            <w:r>
+              <w:rPr>
+                <w:i/>
+              </w:rPr>
+              <w:t>Sinh</w:t>
+            </w:r>
+            <w:proofErr w:type="spellEnd"/>
+            <w:r>
+              <w:rPr>
+                <w:i/>
+              </w:rPr>
+              <w:t xml:space="preserve"> </w:t>
+            </w:r>
+            <w:proofErr w:type="spellStart"/>
+            <w:r>
+              <w:rPr>
+                <w:i/>
+              </w:rPr>
+              <w:t>viên</w:t>
+            </w:r>
+            <w:proofErr w:type="spellEnd"/>
           </w:p>
         </w:tc>
         <w:tc>
@@ -11733,12 +11805,28 @@
                 <w:i/>
               </w:rPr>
             </w:pPr>
-            <w:r>
-              <w:rPr>
-                <w:i/>
-              </w:rPr>
-              <w:t>Họ tên</w:t>
-            </w:r>
+            <w:proofErr w:type="spellStart"/>
+            <w:r>
+              <w:rPr>
+                <w:i/>
+              </w:rPr>
+              <w:t>Họ</w:t>
+            </w:r>
+            <w:proofErr w:type="spellEnd"/>
+            <w:r>
+              <w:rPr>
+                <w:i/>
+              </w:rPr>
+              <w:t xml:space="preserve"> </w:t>
+            </w:r>
+            <w:proofErr w:type="spellStart"/>
+            <w:r>
+              <w:rPr>
+                <w:i/>
+              </w:rPr>
+              <w:t>tên</w:t>
+            </w:r>
+            <w:proofErr w:type="spellEnd"/>
           </w:p>
         </w:tc>
         <w:tc>
@@ -11829,12 +11917,28 @@
                 <w:i/>
               </w:rPr>
             </w:pPr>
-            <w:r>
-              <w:rPr>
-                <w:i/>
-              </w:rPr>
-              <w:t>Ngày sinh</w:t>
-            </w:r>
+            <w:proofErr w:type="spellStart"/>
+            <w:r>
+              <w:rPr>
+                <w:i/>
+              </w:rPr>
+              <w:t>Ngày</w:t>
+            </w:r>
+            <w:proofErr w:type="spellEnd"/>
+            <w:r>
+              <w:rPr>
+                <w:i/>
+              </w:rPr>
+              <w:t xml:space="preserve"> </w:t>
+            </w:r>
+            <w:proofErr w:type="spellStart"/>
+            <w:r>
+              <w:rPr>
+                <w:i/>
+              </w:rPr>
+              <w:t>sinh</w:t>
+            </w:r>
+            <w:proofErr w:type="spellEnd"/>
           </w:p>
         </w:tc>
         <w:tc>
@@ -11919,12 +12023,28 @@
                 <w:i/>
               </w:rPr>
             </w:pPr>
-            <w:r>
-              <w:rPr>
-                <w:i/>
-              </w:rPr>
-              <w:t>Giới tính</w:t>
-            </w:r>
+            <w:proofErr w:type="spellStart"/>
+            <w:r>
+              <w:rPr>
+                <w:i/>
+              </w:rPr>
+              <w:t>Giới</w:t>
+            </w:r>
+            <w:proofErr w:type="spellEnd"/>
+            <w:r>
+              <w:rPr>
+                <w:i/>
+              </w:rPr>
+              <w:t xml:space="preserve"> </w:t>
+            </w:r>
+            <w:proofErr w:type="spellStart"/>
+            <w:r>
+              <w:rPr>
+                <w:i/>
+              </w:rPr>
+              <w:t>tính</w:t>
+            </w:r>
+            <w:proofErr w:type="spellEnd"/>
           </w:p>
         </w:tc>
         <w:tc>
@@ -12009,12 +12129,42 @@
                 <w:i/>
               </w:rPr>
             </w:pPr>
-            <w:r>
-              <w:rPr>
-                <w:i/>
-              </w:rPr>
-              <w:t>Số điện thoại</w:t>
-            </w:r>
+            <w:proofErr w:type="spellStart"/>
+            <w:r>
+              <w:rPr>
+                <w:i/>
+              </w:rPr>
+              <w:t>Số</w:t>
+            </w:r>
+            <w:proofErr w:type="spellEnd"/>
+            <w:r>
+              <w:rPr>
+                <w:i/>
+              </w:rPr>
+              <w:t xml:space="preserve"> </w:t>
+            </w:r>
+            <w:proofErr w:type="spellStart"/>
+            <w:r>
+              <w:rPr>
+                <w:i/>
+              </w:rPr>
+              <w:t>điện</w:t>
+            </w:r>
+            <w:proofErr w:type="spellEnd"/>
+            <w:r>
+              <w:rPr>
+                <w:i/>
+              </w:rPr>
+              <w:t xml:space="preserve"> </w:t>
+            </w:r>
+            <w:proofErr w:type="spellStart"/>
+            <w:r>
+              <w:rPr>
+                <w:i/>
+              </w:rPr>
+              <w:t>thoại</w:t>
+            </w:r>
+            <w:proofErr w:type="spellEnd"/>
           </w:p>
         </w:tc>
         <w:tc>
@@ -12195,12 +12345,14 @@
                 <w:i/>
               </w:rPr>
             </w:pPr>
+            <w:proofErr w:type="spellStart"/>
             <w:r>
               <w:rPr>
                 <w:i/>
               </w:rPr>
               <w:t>Lớp</w:t>
             </w:r>
+            <w:proofErr w:type="spellEnd"/>
           </w:p>
         </w:tc>
         <w:tc>
@@ -12303,11 +12455,19 @@
                 <w:i/>
               </w:rPr>
             </w:pPr>
-            <w:r>
-              <w:rPr>
-                <w:i/>
-              </w:rPr>
-              <w:t>Mã Admin</w:t>
+            <w:proofErr w:type="spellStart"/>
+            <w:r>
+              <w:rPr>
+                <w:i/>
+              </w:rPr>
+              <w:t>Mã</w:t>
+            </w:r>
+            <w:proofErr w:type="spellEnd"/>
+            <w:r>
+              <w:rPr>
+                <w:i/>
+              </w:rPr>
+              <w:t xml:space="preserve"> Admin</w:t>
             </w:r>
           </w:p>
         </w:tc>
@@ -12399,12 +12559,42 @@
                 <w:i/>
               </w:rPr>
             </w:pPr>
-            <w:r>
-              <w:rPr>
-                <w:i/>
-              </w:rPr>
-              <w:t>Tên tài khoản</w:t>
-            </w:r>
+            <w:proofErr w:type="spellStart"/>
+            <w:r>
+              <w:rPr>
+                <w:i/>
+              </w:rPr>
+              <w:t>Tên</w:t>
+            </w:r>
+            <w:proofErr w:type="spellEnd"/>
+            <w:r>
+              <w:rPr>
+                <w:i/>
+              </w:rPr>
+              <w:t xml:space="preserve"> </w:t>
+            </w:r>
+            <w:proofErr w:type="spellStart"/>
+            <w:r>
+              <w:rPr>
+                <w:i/>
+              </w:rPr>
+              <w:t>tài</w:t>
+            </w:r>
+            <w:proofErr w:type="spellEnd"/>
+            <w:r>
+              <w:rPr>
+                <w:i/>
+              </w:rPr>
+              <w:t xml:space="preserve"> </w:t>
+            </w:r>
+            <w:proofErr w:type="spellStart"/>
+            <w:r>
+              <w:rPr>
+                <w:i/>
+              </w:rPr>
+              <w:t>khoản</w:t>
+            </w:r>
+            <w:proofErr w:type="spellEnd"/>
           </w:p>
         </w:tc>
         <w:tc>
@@ -12495,12 +12685,28 @@
                 <w:i/>
               </w:rPr>
             </w:pPr>
-            <w:r>
-              <w:rPr>
-                <w:i/>
-              </w:rPr>
-              <w:t>Mật khẩu</w:t>
-            </w:r>
+            <w:proofErr w:type="spellStart"/>
+            <w:r>
+              <w:rPr>
+                <w:i/>
+              </w:rPr>
+              <w:t>Mật</w:t>
+            </w:r>
+            <w:proofErr w:type="spellEnd"/>
+            <w:r>
+              <w:rPr>
+                <w:i/>
+              </w:rPr>
+              <w:t xml:space="preserve"> </w:t>
+            </w:r>
+            <w:proofErr w:type="spellStart"/>
+            <w:r>
+              <w:rPr>
+                <w:i/>
+              </w:rPr>
+              <w:t>khẩu</w:t>
+            </w:r>
+            <w:proofErr w:type="spellEnd"/>
           </w:p>
         </w:tc>
         <w:tc>
@@ -12577,12 +12783,28 @@
                 <w:i/>
               </w:rPr>
             </w:pPr>
-            <w:r>
-              <w:rPr>
-                <w:i/>
-              </w:rPr>
-              <w:t>Tài khoản</w:t>
-            </w:r>
+            <w:proofErr w:type="spellStart"/>
+            <w:r>
+              <w:rPr>
+                <w:i/>
+              </w:rPr>
+              <w:t>Tài</w:t>
+            </w:r>
+            <w:proofErr w:type="spellEnd"/>
+            <w:r>
+              <w:rPr>
+                <w:i/>
+              </w:rPr>
+              <w:t xml:space="preserve"> </w:t>
+            </w:r>
+            <w:proofErr w:type="spellStart"/>
+            <w:r>
+              <w:rPr>
+                <w:i/>
+              </w:rPr>
+              <w:t>khoản</w:t>
+            </w:r>
+            <w:proofErr w:type="spellEnd"/>
           </w:p>
         </w:tc>
         <w:tc>
@@ -12597,12 +12819,42 @@
                 <w:i/>
               </w:rPr>
             </w:pPr>
-            <w:r>
-              <w:rPr>
-                <w:i/>
-              </w:rPr>
-              <w:t>Tên tài khoản</w:t>
-            </w:r>
+            <w:proofErr w:type="spellStart"/>
+            <w:r>
+              <w:rPr>
+                <w:i/>
+              </w:rPr>
+              <w:t>Tên</w:t>
+            </w:r>
+            <w:proofErr w:type="spellEnd"/>
+            <w:r>
+              <w:rPr>
+                <w:i/>
+              </w:rPr>
+              <w:t xml:space="preserve"> </w:t>
+            </w:r>
+            <w:proofErr w:type="spellStart"/>
+            <w:r>
+              <w:rPr>
+                <w:i/>
+              </w:rPr>
+              <w:t>tài</w:t>
+            </w:r>
+            <w:proofErr w:type="spellEnd"/>
+            <w:r>
+              <w:rPr>
+                <w:i/>
+              </w:rPr>
+              <w:t xml:space="preserve"> </w:t>
+            </w:r>
+            <w:proofErr w:type="spellStart"/>
+            <w:r>
+              <w:rPr>
+                <w:i/>
+              </w:rPr>
+              <w:t>khoản</w:t>
+            </w:r>
+            <w:proofErr w:type="spellEnd"/>
           </w:p>
         </w:tc>
         <w:tc>
@@ -12693,12 +12945,28 @@
                 <w:i/>
               </w:rPr>
             </w:pPr>
-            <w:r>
-              <w:rPr>
-                <w:i/>
-              </w:rPr>
-              <w:t>Mật khẩu</w:t>
-            </w:r>
+            <w:proofErr w:type="spellStart"/>
+            <w:r>
+              <w:rPr>
+                <w:i/>
+              </w:rPr>
+              <w:t>Mật</w:t>
+            </w:r>
+            <w:proofErr w:type="spellEnd"/>
+            <w:r>
+              <w:rPr>
+                <w:i/>
+              </w:rPr>
+              <w:t xml:space="preserve"> </w:t>
+            </w:r>
+            <w:proofErr w:type="spellStart"/>
+            <w:r>
+              <w:rPr>
+                <w:i/>
+              </w:rPr>
+              <w:t>khẩu</w:t>
+            </w:r>
+            <w:proofErr w:type="spellEnd"/>
           </w:p>
         </w:tc>
         <w:tc>
@@ -12775,12 +13043,28 @@
                 <w:i/>
               </w:rPr>
             </w:pPr>
-            <w:r>
-              <w:rPr>
-                <w:i/>
-              </w:rPr>
-              <w:t>Lịch học</w:t>
-            </w:r>
+            <w:proofErr w:type="spellStart"/>
+            <w:r>
+              <w:rPr>
+                <w:i/>
+              </w:rPr>
+              <w:t>Lịch</w:t>
+            </w:r>
+            <w:proofErr w:type="spellEnd"/>
+            <w:r>
+              <w:rPr>
+                <w:i/>
+              </w:rPr>
+              <w:t xml:space="preserve"> </w:t>
+            </w:r>
+            <w:proofErr w:type="spellStart"/>
+            <w:r>
+              <w:rPr>
+                <w:i/>
+              </w:rPr>
+              <w:t>học</w:t>
+            </w:r>
+            <w:proofErr w:type="spellEnd"/>
           </w:p>
         </w:tc>
         <w:tc>
@@ -12885,12 +13169,14 @@
                 <w:i/>
               </w:rPr>
             </w:pPr>
+            <w:proofErr w:type="spellStart"/>
             <w:r>
               <w:rPr>
                 <w:i/>
               </w:rPr>
               <w:t>Năm</w:t>
             </w:r>
+            <w:proofErr w:type="spellEnd"/>
           </w:p>
         </w:tc>
         <w:tc>
@@ -12975,12 +13261,28 @@
                 <w:i/>
               </w:rPr>
             </w:pPr>
-            <w:r>
-              <w:rPr>
-                <w:i/>
-              </w:rPr>
-              <w:t>Học kì</w:t>
-            </w:r>
+            <w:proofErr w:type="spellStart"/>
+            <w:r>
+              <w:rPr>
+                <w:i/>
+              </w:rPr>
+              <w:t>Học</w:t>
+            </w:r>
+            <w:proofErr w:type="spellEnd"/>
+            <w:r>
+              <w:rPr>
+                <w:i/>
+              </w:rPr>
+              <w:t xml:space="preserve"> </w:t>
+            </w:r>
+            <w:proofErr w:type="spellStart"/>
+            <w:r>
+              <w:rPr>
+                <w:i/>
+              </w:rPr>
+              <w:t>kì</w:t>
+            </w:r>
+            <w:proofErr w:type="spellEnd"/>
           </w:p>
         </w:tc>
         <w:tc>
@@ -13071,12 +13373,14 @@
                 <w:i/>
               </w:rPr>
             </w:pPr>
+            <w:proofErr w:type="spellStart"/>
             <w:r>
               <w:rPr>
                 <w:i/>
               </w:rPr>
               <w:t>Lớp</w:t>
             </w:r>
+            <w:proofErr w:type="spellEnd"/>
           </w:p>
         </w:tc>
         <w:tc>
@@ -13167,12 +13471,14 @@
                 <w:i/>
               </w:rPr>
             </w:pPr>
+            <w:proofErr w:type="spellStart"/>
             <w:r>
               <w:rPr>
                 <w:i/>
               </w:rPr>
               <w:t>Khóa</w:t>
             </w:r>
+            <w:proofErr w:type="spellEnd"/>
           </w:p>
         </w:tc>
         <w:tc>
@@ -13255,12 +13561,28 @@
                 <w:i/>
               </w:rPr>
             </w:pPr>
-            <w:r>
-              <w:rPr>
-                <w:i/>
-              </w:rPr>
-              <w:t>Giáo vụ</w:t>
-            </w:r>
+            <w:proofErr w:type="spellStart"/>
+            <w:r>
+              <w:rPr>
+                <w:i/>
+              </w:rPr>
+              <w:t>Giáo</w:t>
+            </w:r>
+            <w:proofErr w:type="spellEnd"/>
+            <w:r>
+              <w:rPr>
+                <w:i/>
+              </w:rPr>
+              <w:t xml:space="preserve"> </w:t>
+            </w:r>
+            <w:proofErr w:type="spellStart"/>
+            <w:r>
+              <w:rPr>
+                <w:i/>
+              </w:rPr>
+              <w:t>vụ</w:t>
+            </w:r>
+            <w:proofErr w:type="spellEnd"/>
           </w:p>
         </w:tc>
         <w:tc>
@@ -13275,12 +13597,42 @@
                 <w:i/>
               </w:rPr>
             </w:pPr>
-            <w:r>
-              <w:rPr>
-                <w:i/>
-              </w:rPr>
-              <w:t>Mã giáo vụ</w:t>
-            </w:r>
+            <w:proofErr w:type="spellStart"/>
+            <w:r>
+              <w:rPr>
+                <w:i/>
+              </w:rPr>
+              <w:t>Mã</w:t>
+            </w:r>
+            <w:proofErr w:type="spellEnd"/>
+            <w:r>
+              <w:rPr>
+                <w:i/>
+              </w:rPr>
+              <w:t xml:space="preserve"> </w:t>
+            </w:r>
+            <w:proofErr w:type="spellStart"/>
+            <w:r>
+              <w:rPr>
+                <w:i/>
+              </w:rPr>
+              <w:t>giáo</w:t>
+            </w:r>
+            <w:proofErr w:type="spellEnd"/>
+            <w:r>
+              <w:rPr>
+                <w:i/>
+              </w:rPr>
+              <w:t xml:space="preserve"> </w:t>
+            </w:r>
+            <w:proofErr w:type="spellStart"/>
+            <w:r>
+              <w:rPr>
+                <w:i/>
+              </w:rPr>
+              <w:t>vụ</w:t>
+            </w:r>
+            <w:proofErr w:type="spellEnd"/>
           </w:p>
         </w:tc>
         <w:tc>
@@ -13371,12 +13723,28 @@
                 <w:i/>
               </w:rPr>
             </w:pPr>
-            <w:r>
-              <w:rPr>
-                <w:i/>
-              </w:rPr>
-              <w:t>Tài khoản</w:t>
-            </w:r>
+            <w:proofErr w:type="spellStart"/>
+            <w:r>
+              <w:rPr>
+                <w:i/>
+              </w:rPr>
+              <w:t>Tài</w:t>
+            </w:r>
+            <w:proofErr w:type="spellEnd"/>
+            <w:r>
+              <w:rPr>
+                <w:i/>
+              </w:rPr>
+              <w:t xml:space="preserve"> </w:t>
+            </w:r>
+            <w:proofErr w:type="spellStart"/>
+            <w:r>
+              <w:rPr>
+                <w:i/>
+              </w:rPr>
+              <w:t>khoản</w:t>
+            </w:r>
+            <w:proofErr w:type="spellEnd"/>
           </w:p>
         </w:tc>
         <w:tc>
@@ -13467,12 +13835,28 @@
                 <w:i/>
               </w:rPr>
             </w:pPr>
-            <w:r>
-              <w:rPr>
-                <w:i/>
-              </w:rPr>
-              <w:t>Mật khẩu</w:t>
-            </w:r>
+            <w:proofErr w:type="spellStart"/>
+            <w:r>
+              <w:rPr>
+                <w:i/>
+              </w:rPr>
+              <w:t>Mật</w:t>
+            </w:r>
+            <w:proofErr w:type="spellEnd"/>
+            <w:r>
+              <w:rPr>
+                <w:i/>
+              </w:rPr>
+              <w:t xml:space="preserve"> </w:t>
+            </w:r>
+            <w:proofErr w:type="spellStart"/>
+            <w:r>
+              <w:rPr>
+                <w:i/>
+              </w:rPr>
+              <w:t>khẩu</w:t>
+            </w:r>
+            <w:proofErr w:type="spellEnd"/>
           </w:p>
         </w:tc>
         <w:tc>
@@ -13549,12 +13933,28 @@
                 <w:i/>
               </w:rPr>
             </w:pPr>
-            <w:r>
-              <w:rPr>
-                <w:i/>
-              </w:rPr>
-              <w:t>Lịch thi</w:t>
-            </w:r>
+            <w:proofErr w:type="spellStart"/>
+            <w:r>
+              <w:rPr>
+                <w:i/>
+              </w:rPr>
+              <w:t>Lịch</w:t>
+            </w:r>
+            <w:proofErr w:type="spellEnd"/>
+            <w:r>
+              <w:rPr>
+                <w:i/>
+              </w:rPr>
+              <w:t xml:space="preserve"> </w:t>
+            </w:r>
+            <w:proofErr w:type="spellStart"/>
+            <w:r>
+              <w:rPr>
+                <w:i/>
+              </w:rPr>
+              <w:t>thi</w:t>
+            </w:r>
+            <w:proofErr w:type="spellEnd"/>
           </w:p>
         </w:tc>
         <w:tc>
@@ -13659,12 +14059,14 @@
                 <w:i/>
               </w:rPr>
             </w:pPr>
+            <w:proofErr w:type="spellStart"/>
             <w:r>
               <w:rPr>
                 <w:i/>
               </w:rPr>
               <w:t>Khóa</w:t>
             </w:r>
+            <w:proofErr w:type="spellEnd"/>
           </w:p>
         </w:tc>
         <w:tc>
@@ -13755,12 +14157,28 @@
                 <w:i/>
               </w:rPr>
             </w:pPr>
-            <w:r>
-              <w:rPr>
-                <w:i/>
-              </w:rPr>
-              <w:t>Kì thi</w:t>
-            </w:r>
+            <w:proofErr w:type="spellStart"/>
+            <w:r>
+              <w:rPr>
+                <w:i/>
+              </w:rPr>
+              <w:t>Kì</w:t>
+            </w:r>
+            <w:proofErr w:type="spellEnd"/>
+            <w:r>
+              <w:rPr>
+                <w:i/>
+              </w:rPr>
+              <w:t xml:space="preserve"> </w:t>
+            </w:r>
+            <w:proofErr w:type="spellStart"/>
+            <w:r>
+              <w:rPr>
+                <w:i/>
+              </w:rPr>
+              <w:t>thi</w:t>
+            </w:r>
+            <w:proofErr w:type="spellEnd"/>
           </w:p>
         </w:tc>
         <w:tc>
@@ -13851,12 +14269,14 @@
                 <w:i/>
               </w:rPr>
             </w:pPr>
+            <w:proofErr w:type="spellStart"/>
             <w:r>
               <w:rPr>
                 <w:i/>
               </w:rPr>
               <w:t>Năm</w:t>
             </w:r>
+            <w:proofErr w:type="spellEnd"/>
           </w:p>
         </w:tc>
         <w:tc>
@@ -13917,7 +14337,6 @@
               <w:rPr>
                 <w:i/>
               </w:rPr>
-              <w:lastRenderedPageBreak/>
               <w:t>7</w:t>
             </w:r>
           </w:p>
@@ -13934,12 +14353,42 @@
                 <w:i/>
               </w:rPr>
             </w:pPr>
-            <w:r>
-              <w:rPr>
-                <w:i/>
-              </w:rPr>
-              <w:t>Điểm học kỳ</w:t>
-            </w:r>
+            <w:proofErr w:type="spellStart"/>
+            <w:r>
+              <w:rPr>
+                <w:i/>
+              </w:rPr>
+              <w:t>Điểm</w:t>
+            </w:r>
+            <w:proofErr w:type="spellEnd"/>
+            <w:r>
+              <w:rPr>
+                <w:i/>
+              </w:rPr>
+              <w:t xml:space="preserve"> </w:t>
+            </w:r>
+            <w:proofErr w:type="spellStart"/>
+            <w:r>
+              <w:rPr>
+                <w:i/>
+              </w:rPr>
+              <w:t>học</w:t>
+            </w:r>
+            <w:proofErr w:type="spellEnd"/>
+            <w:r>
+              <w:rPr>
+                <w:i/>
+              </w:rPr>
+              <w:t xml:space="preserve"> </w:t>
+            </w:r>
+            <w:proofErr w:type="spellStart"/>
+            <w:r>
+              <w:rPr>
+                <w:i/>
+              </w:rPr>
+              <w:t>kỳ</w:t>
+            </w:r>
+            <w:proofErr w:type="spellEnd"/>
           </w:p>
         </w:tc>
         <w:tc>
@@ -14140,11 +14589,33 @@
                 <w:i/>
               </w:rPr>
             </w:pPr>
-            <w:r>
-              <w:rPr>
-                <w:i/>
-              </w:rPr>
-              <w:t>Điểm lần 1</w:t>
+            <w:proofErr w:type="spellStart"/>
+            <w:r>
+              <w:rPr>
+                <w:i/>
+              </w:rPr>
+              <w:t>Điểm</w:t>
+            </w:r>
+            <w:proofErr w:type="spellEnd"/>
+            <w:r>
+              <w:rPr>
+                <w:i/>
+              </w:rPr>
+              <w:t xml:space="preserve"> </w:t>
+            </w:r>
+            <w:proofErr w:type="spellStart"/>
+            <w:r>
+              <w:rPr>
+                <w:i/>
+              </w:rPr>
+              <w:t>lần</w:t>
+            </w:r>
+            <w:proofErr w:type="spellEnd"/>
+            <w:r>
+              <w:rPr>
+                <w:i/>
+              </w:rPr>
+              <w:t xml:space="preserve"> 1</w:t>
             </w:r>
           </w:p>
         </w:tc>
@@ -14236,11 +14707,33 @@
                 <w:i/>
               </w:rPr>
             </w:pPr>
-            <w:r>
-              <w:rPr>
-                <w:i/>
-              </w:rPr>
-              <w:t>Điểm lần 2</w:t>
+            <w:proofErr w:type="spellStart"/>
+            <w:r>
+              <w:rPr>
+                <w:i/>
+              </w:rPr>
+              <w:t>Điểm</w:t>
+            </w:r>
+            <w:proofErr w:type="spellEnd"/>
+            <w:r>
+              <w:rPr>
+                <w:i/>
+              </w:rPr>
+              <w:t xml:space="preserve"> </w:t>
+            </w:r>
+            <w:proofErr w:type="spellStart"/>
+            <w:r>
+              <w:rPr>
+                <w:i/>
+              </w:rPr>
+              <w:t>lần</w:t>
+            </w:r>
+            <w:proofErr w:type="spellEnd"/>
+            <w:r>
+              <w:rPr>
+                <w:i/>
+              </w:rPr>
+              <w:t xml:space="preserve"> 2</w:t>
             </w:r>
           </w:p>
         </w:tc>
@@ -14332,12 +14825,28 @@
                 <w:i/>
               </w:rPr>
             </w:pPr>
-            <w:r>
-              <w:rPr>
-                <w:i/>
-              </w:rPr>
-              <w:t>Điểm tổng</w:t>
-            </w:r>
+            <w:proofErr w:type="spellStart"/>
+            <w:r>
+              <w:rPr>
+                <w:i/>
+              </w:rPr>
+              <w:t>Điểm</w:t>
+            </w:r>
+            <w:proofErr w:type="spellEnd"/>
+            <w:r>
+              <w:rPr>
+                <w:i/>
+              </w:rPr>
+              <w:t xml:space="preserve"> </w:t>
+            </w:r>
+            <w:proofErr w:type="spellStart"/>
+            <w:r>
+              <w:rPr>
+                <w:i/>
+              </w:rPr>
+              <w:t>tổng</w:t>
+            </w:r>
+            <w:proofErr w:type="spellEnd"/>
           </w:p>
         </w:tc>
         <w:tc>
@@ -14428,12 +14937,14 @@
                 <w:i/>
               </w:rPr>
             </w:pPr>
+            <w:proofErr w:type="spellStart"/>
             <w:r>
               <w:rPr>
                 <w:i/>
               </w:rPr>
               <w:t>Lớp</w:t>
             </w:r>
+            <w:proofErr w:type="spellEnd"/>
           </w:p>
         </w:tc>
         <w:tc>
@@ -14524,12 +15035,56 @@
                 <w:i/>
               </w:rPr>
             </w:pPr>
-            <w:r>
-              <w:rPr>
-                <w:i/>
-              </w:rPr>
-              <w:t>Họ tên sinh viên</w:t>
-            </w:r>
+            <w:proofErr w:type="spellStart"/>
+            <w:r>
+              <w:rPr>
+                <w:i/>
+              </w:rPr>
+              <w:t>Họ</w:t>
+            </w:r>
+            <w:proofErr w:type="spellEnd"/>
+            <w:r>
+              <w:rPr>
+                <w:i/>
+              </w:rPr>
+              <w:t xml:space="preserve"> </w:t>
+            </w:r>
+            <w:proofErr w:type="spellStart"/>
+            <w:r>
+              <w:rPr>
+                <w:i/>
+              </w:rPr>
+              <w:t>tên</w:t>
+            </w:r>
+            <w:proofErr w:type="spellEnd"/>
+            <w:r>
+              <w:rPr>
+                <w:i/>
+              </w:rPr>
+              <w:t xml:space="preserve"> </w:t>
+            </w:r>
+            <w:proofErr w:type="spellStart"/>
+            <w:r>
+              <w:rPr>
+                <w:i/>
+              </w:rPr>
+              <w:t>sinh</w:t>
+            </w:r>
+            <w:proofErr w:type="spellEnd"/>
+            <w:r>
+              <w:rPr>
+                <w:i/>
+              </w:rPr>
+              <w:t xml:space="preserve"> </w:t>
+            </w:r>
+            <w:proofErr w:type="spellStart"/>
+            <w:r>
+              <w:rPr>
+                <w:i/>
+              </w:rPr>
+              <w:t>viên</w:t>
+            </w:r>
+            <w:proofErr w:type="spellEnd"/>
           </w:p>
         </w:tc>
         <w:tc>
@@ -14620,12 +15175,28 @@
                 <w:i/>
               </w:rPr>
             </w:pPr>
-            <w:r>
-              <w:rPr>
-                <w:i/>
-              </w:rPr>
-              <w:t>Học kỳ</w:t>
-            </w:r>
+            <w:proofErr w:type="spellStart"/>
+            <w:r>
+              <w:rPr>
+                <w:i/>
+              </w:rPr>
+              <w:t>Học</w:t>
+            </w:r>
+            <w:proofErr w:type="spellEnd"/>
+            <w:r>
+              <w:rPr>
+                <w:i/>
+              </w:rPr>
+              <w:t xml:space="preserve"> </w:t>
+            </w:r>
+            <w:proofErr w:type="spellStart"/>
+            <w:r>
+              <w:rPr>
+                <w:i/>
+              </w:rPr>
+              <w:t>kỳ</w:t>
+            </w:r>
+            <w:proofErr w:type="spellEnd"/>
           </w:p>
         </w:tc>
         <w:tc>
@@ -14696,12 +15267,56 @@
                 <w:i/>
               </w:rPr>
             </w:pPr>
-            <w:r>
-              <w:rPr>
-                <w:i/>
-              </w:rPr>
-              <w:t>Công tác sinh viên</w:t>
-            </w:r>
+            <w:proofErr w:type="spellStart"/>
+            <w:r>
+              <w:rPr>
+                <w:i/>
+              </w:rPr>
+              <w:t>Công</w:t>
+            </w:r>
+            <w:proofErr w:type="spellEnd"/>
+            <w:r>
+              <w:rPr>
+                <w:i/>
+              </w:rPr>
+              <w:t xml:space="preserve"> </w:t>
+            </w:r>
+            <w:proofErr w:type="spellStart"/>
+            <w:r>
+              <w:rPr>
+                <w:i/>
+              </w:rPr>
+              <w:t>tác</w:t>
+            </w:r>
+            <w:proofErr w:type="spellEnd"/>
+            <w:r>
+              <w:rPr>
+                <w:i/>
+              </w:rPr>
+              <w:t xml:space="preserve"> </w:t>
+            </w:r>
+            <w:proofErr w:type="spellStart"/>
+            <w:r>
+              <w:rPr>
+                <w:i/>
+              </w:rPr>
+              <w:t>sinh</w:t>
+            </w:r>
+            <w:proofErr w:type="spellEnd"/>
+            <w:r>
+              <w:rPr>
+                <w:i/>
+              </w:rPr>
+              <w:t xml:space="preserve"> </w:t>
+            </w:r>
+            <w:proofErr w:type="spellStart"/>
+            <w:r>
+              <w:rPr>
+                <w:i/>
+              </w:rPr>
+              <w:t>viên</w:t>
+            </w:r>
+            <w:proofErr w:type="spellEnd"/>
           </w:p>
         </w:tc>
         <w:tc>
@@ -14716,11 +15331,33 @@
                 <w:i/>
               </w:rPr>
             </w:pPr>
-            <w:r>
-              <w:rPr>
-                <w:i/>
-              </w:rPr>
-              <w:t>Mã số CTSV</w:t>
+            <w:proofErr w:type="spellStart"/>
+            <w:r>
+              <w:rPr>
+                <w:i/>
+              </w:rPr>
+              <w:t>Mã</w:t>
+            </w:r>
+            <w:proofErr w:type="spellEnd"/>
+            <w:r>
+              <w:rPr>
+                <w:i/>
+              </w:rPr>
+              <w:t xml:space="preserve"> </w:t>
+            </w:r>
+            <w:proofErr w:type="spellStart"/>
+            <w:r>
+              <w:rPr>
+                <w:i/>
+              </w:rPr>
+              <w:t>số</w:t>
+            </w:r>
+            <w:proofErr w:type="spellEnd"/>
+            <w:r>
+              <w:rPr>
+                <w:i/>
+              </w:rPr>
+              <w:t xml:space="preserve"> CTSV</w:t>
             </w:r>
           </w:p>
         </w:tc>
@@ -14812,12 +15449,28 @@
                 <w:i/>
               </w:rPr>
             </w:pPr>
-            <w:r>
-              <w:rPr>
-                <w:i/>
-              </w:rPr>
-              <w:t>Tài khoản</w:t>
-            </w:r>
+            <w:proofErr w:type="spellStart"/>
+            <w:r>
+              <w:rPr>
+                <w:i/>
+              </w:rPr>
+              <w:t>Tài</w:t>
+            </w:r>
+            <w:proofErr w:type="spellEnd"/>
+            <w:r>
+              <w:rPr>
+                <w:i/>
+              </w:rPr>
+              <w:t xml:space="preserve"> </w:t>
+            </w:r>
+            <w:proofErr w:type="spellStart"/>
+            <w:r>
+              <w:rPr>
+                <w:i/>
+              </w:rPr>
+              <w:t>khoản</w:t>
+            </w:r>
+            <w:proofErr w:type="spellEnd"/>
           </w:p>
         </w:tc>
         <w:tc>
@@ -14908,12 +15561,28 @@
                 <w:i/>
               </w:rPr>
             </w:pPr>
-            <w:r>
-              <w:rPr>
-                <w:i/>
-              </w:rPr>
-              <w:t>Mật khẩu</w:t>
-            </w:r>
+            <w:proofErr w:type="spellStart"/>
+            <w:r>
+              <w:rPr>
+                <w:i/>
+              </w:rPr>
+              <w:t>Mật</w:t>
+            </w:r>
+            <w:proofErr w:type="spellEnd"/>
+            <w:r>
+              <w:rPr>
+                <w:i/>
+              </w:rPr>
+              <w:t xml:space="preserve"> </w:t>
+            </w:r>
+            <w:proofErr w:type="spellStart"/>
+            <w:r>
+              <w:rPr>
+                <w:i/>
+              </w:rPr>
+              <w:t>khẩu</w:t>
+            </w:r>
+            <w:proofErr w:type="spellEnd"/>
           </w:p>
         </w:tc>
         <w:tc>
@@ -14990,12 +15659,28 @@
                 <w:i/>
               </w:rPr>
             </w:pPr>
-            <w:r>
-              <w:rPr>
-                <w:i/>
-              </w:rPr>
-              <w:t>Học phí</w:t>
-            </w:r>
+            <w:proofErr w:type="spellStart"/>
+            <w:r>
+              <w:rPr>
+                <w:i/>
+              </w:rPr>
+              <w:t>Học</w:t>
+            </w:r>
+            <w:proofErr w:type="spellEnd"/>
+            <w:r>
+              <w:rPr>
+                <w:i/>
+              </w:rPr>
+              <w:t xml:space="preserve"> </w:t>
+            </w:r>
+            <w:proofErr w:type="spellStart"/>
+            <w:r>
+              <w:rPr>
+                <w:i/>
+              </w:rPr>
+              <w:t>phí</w:t>
+            </w:r>
+            <w:proofErr w:type="spellEnd"/>
           </w:p>
         </w:tc>
         <w:tc>
@@ -15196,12 +15881,28 @@
                 <w:i/>
               </w:rPr>
             </w:pPr>
-            <w:r>
-              <w:rPr>
-                <w:i/>
-              </w:rPr>
-              <w:t>Số tiền</w:t>
-            </w:r>
+            <w:proofErr w:type="spellStart"/>
+            <w:r>
+              <w:rPr>
+                <w:i/>
+              </w:rPr>
+              <w:t>Số</w:t>
+            </w:r>
+            <w:proofErr w:type="spellEnd"/>
+            <w:r>
+              <w:rPr>
+                <w:i/>
+              </w:rPr>
+              <w:t xml:space="preserve"> </w:t>
+            </w:r>
+            <w:proofErr w:type="spellStart"/>
+            <w:r>
+              <w:rPr>
+                <w:i/>
+              </w:rPr>
+              <w:t>tiền</w:t>
+            </w:r>
+            <w:proofErr w:type="spellEnd"/>
           </w:p>
         </w:tc>
         <w:tc>
@@ -15286,12 +15987,28 @@
                 <w:i/>
               </w:rPr>
             </w:pPr>
-            <w:r>
-              <w:rPr>
-                <w:i/>
-              </w:rPr>
-              <w:t>Tình trạng</w:t>
-            </w:r>
+            <w:proofErr w:type="spellStart"/>
+            <w:r>
+              <w:rPr>
+                <w:i/>
+              </w:rPr>
+              <w:t>Tình</w:t>
+            </w:r>
+            <w:proofErr w:type="spellEnd"/>
+            <w:r>
+              <w:rPr>
+                <w:i/>
+              </w:rPr>
+              <w:t xml:space="preserve"> </w:t>
+            </w:r>
+            <w:proofErr w:type="spellStart"/>
+            <w:r>
+              <w:rPr>
+                <w:i/>
+              </w:rPr>
+              <w:t>trạng</w:t>
+            </w:r>
+            <w:proofErr w:type="spellEnd"/>
           </w:p>
         </w:tc>
         <w:tc>
@@ -15376,12 +16093,56 @@
                 <w:i/>
               </w:rPr>
             </w:pPr>
-            <w:r>
-              <w:rPr>
-                <w:i/>
-              </w:rPr>
-              <w:t>Họ tên sinh viên</w:t>
-            </w:r>
+            <w:proofErr w:type="spellStart"/>
+            <w:r>
+              <w:rPr>
+                <w:i/>
+              </w:rPr>
+              <w:t>Họ</w:t>
+            </w:r>
+            <w:proofErr w:type="spellEnd"/>
+            <w:r>
+              <w:rPr>
+                <w:i/>
+              </w:rPr>
+              <w:t xml:space="preserve"> </w:t>
+            </w:r>
+            <w:proofErr w:type="spellStart"/>
+            <w:r>
+              <w:rPr>
+                <w:i/>
+              </w:rPr>
+              <w:t>tên</w:t>
+            </w:r>
+            <w:proofErr w:type="spellEnd"/>
+            <w:r>
+              <w:rPr>
+                <w:i/>
+              </w:rPr>
+              <w:t xml:space="preserve"> </w:t>
+            </w:r>
+            <w:proofErr w:type="spellStart"/>
+            <w:r>
+              <w:rPr>
+                <w:i/>
+              </w:rPr>
+              <w:t>sinh</w:t>
+            </w:r>
+            <w:proofErr w:type="spellEnd"/>
+            <w:r>
+              <w:rPr>
+                <w:i/>
+              </w:rPr>
+              <w:t xml:space="preserve"> </w:t>
+            </w:r>
+            <w:proofErr w:type="spellStart"/>
+            <w:r>
+              <w:rPr>
+                <w:i/>
+              </w:rPr>
+              <w:t>viên</w:t>
+            </w:r>
+            <w:proofErr w:type="spellEnd"/>
           </w:p>
         </w:tc>
         <w:tc>
@@ -15472,12 +16233,14 @@
                 <w:i/>
               </w:rPr>
             </w:pPr>
+            <w:proofErr w:type="spellStart"/>
             <w:r>
               <w:rPr>
                 <w:i/>
               </w:rPr>
               <w:t>Lớp</w:t>
             </w:r>
+            <w:proofErr w:type="spellEnd"/>
           </w:p>
         </w:tc>
         <w:tc>
@@ -15560,12 +16323,28 @@
                 <w:i/>
               </w:rPr>
             </w:pPr>
-            <w:r>
-              <w:rPr>
-                <w:i/>
-              </w:rPr>
-              <w:t>Học bổng</w:t>
-            </w:r>
+            <w:proofErr w:type="spellStart"/>
+            <w:r>
+              <w:rPr>
+                <w:i/>
+              </w:rPr>
+              <w:t>Học</w:t>
+            </w:r>
+            <w:proofErr w:type="spellEnd"/>
+            <w:r>
+              <w:rPr>
+                <w:i/>
+              </w:rPr>
+              <w:t xml:space="preserve"> </w:t>
+            </w:r>
+            <w:proofErr w:type="spellStart"/>
+            <w:r>
+              <w:rPr>
+                <w:i/>
+              </w:rPr>
+              <w:t>bổng</w:t>
+            </w:r>
+            <w:proofErr w:type="spellEnd"/>
           </w:p>
         </w:tc>
         <w:tc>
@@ -15766,12 +16545,56 @@
                 <w:i/>
               </w:rPr>
             </w:pPr>
-            <w:r>
-              <w:rPr>
-                <w:i/>
-              </w:rPr>
-              <w:t>Họ tên sinh viên</w:t>
-            </w:r>
+            <w:proofErr w:type="spellStart"/>
+            <w:r>
+              <w:rPr>
+                <w:i/>
+              </w:rPr>
+              <w:t>Họ</w:t>
+            </w:r>
+            <w:proofErr w:type="spellEnd"/>
+            <w:r>
+              <w:rPr>
+                <w:i/>
+              </w:rPr>
+              <w:t xml:space="preserve"> </w:t>
+            </w:r>
+            <w:proofErr w:type="spellStart"/>
+            <w:r>
+              <w:rPr>
+                <w:i/>
+              </w:rPr>
+              <w:t>tên</w:t>
+            </w:r>
+            <w:proofErr w:type="spellEnd"/>
+            <w:r>
+              <w:rPr>
+                <w:i/>
+              </w:rPr>
+              <w:t xml:space="preserve"> </w:t>
+            </w:r>
+            <w:proofErr w:type="spellStart"/>
+            <w:r>
+              <w:rPr>
+                <w:i/>
+              </w:rPr>
+              <w:t>sinh</w:t>
+            </w:r>
+            <w:proofErr w:type="spellEnd"/>
+            <w:r>
+              <w:rPr>
+                <w:i/>
+              </w:rPr>
+              <w:t xml:space="preserve"> </w:t>
+            </w:r>
+            <w:proofErr w:type="spellStart"/>
+            <w:r>
+              <w:rPr>
+                <w:i/>
+              </w:rPr>
+              <w:t>viên</w:t>
+            </w:r>
+            <w:proofErr w:type="spellEnd"/>
           </w:p>
         </w:tc>
         <w:tc>
@@ -15856,12 +16679,14 @@
                 <w:i/>
               </w:rPr>
             </w:pPr>
+            <w:proofErr w:type="spellStart"/>
             <w:r>
               <w:rPr>
                 <w:i/>
               </w:rPr>
               <w:t>Lớp</w:t>
             </w:r>
+            <w:proofErr w:type="spellEnd"/>
           </w:p>
         </w:tc>
         <w:tc>
@@ -15952,12 +16777,28 @@
                 <w:i/>
               </w:rPr>
             </w:pPr>
-            <w:r>
-              <w:rPr>
-                <w:i/>
-              </w:rPr>
-              <w:t>Trạng thái</w:t>
-            </w:r>
+            <w:proofErr w:type="spellStart"/>
+            <w:r>
+              <w:rPr>
+                <w:i/>
+              </w:rPr>
+              <w:t>Trạng</w:t>
+            </w:r>
+            <w:proofErr w:type="spellEnd"/>
+            <w:r>
+              <w:rPr>
+                <w:i/>
+              </w:rPr>
+              <w:t xml:space="preserve"> </w:t>
+            </w:r>
+            <w:proofErr w:type="spellStart"/>
+            <w:r>
+              <w:rPr>
+                <w:i/>
+              </w:rPr>
+              <w:t>thái</w:t>
+            </w:r>
+            <w:proofErr w:type="spellEnd"/>
           </w:p>
         </w:tc>
         <w:tc>
@@ -16034,12 +16875,42 @@
                 <w:i/>
               </w:rPr>
             </w:pPr>
-            <w:r>
-              <w:rPr>
-                <w:i/>
-              </w:rPr>
-              <w:t>Điểm rèn luyện</w:t>
-            </w:r>
+            <w:proofErr w:type="spellStart"/>
+            <w:r>
+              <w:rPr>
+                <w:i/>
+              </w:rPr>
+              <w:t>Điểm</w:t>
+            </w:r>
+            <w:proofErr w:type="spellEnd"/>
+            <w:r>
+              <w:rPr>
+                <w:i/>
+              </w:rPr>
+              <w:t xml:space="preserve"> </w:t>
+            </w:r>
+            <w:proofErr w:type="spellStart"/>
+            <w:r>
+              <w:rPr>
+                <w:i/>
+              </w:rPr>
+              <w:t>rèn</w:t>
+            </w:r>
+            <w:proofErr w:type="spellEnd"/>
+            <w:r>
+              <w:rPr>
+                <w:i/>
+              </w:rPr>
+              <w:t xml:space="preserve"> </w:t>
+            </w:r>
+            <w:proofErr w:type="spellStart"/>
+            <w:r>
+              <w:rPr>
+                <w:i/>
+              </w:rPr>
+              <w:t>luyện</w:t>
+            </w:r>
+            <w:proofErr w:type="spellEnd"/>
           </w:p>
         </w:tc>
         <w:tc>
@@ -16240,12 +17111,14 @@
                 <w:i/>
               </w:rPr>
             </w:pPr>
+            <w:proofErr w:type="spellStart"/>
             <w:r>
               <w:rPr>
                 <w:i/>
               </w:rPr>
               <w:t>Lớp</w:t>
             </w:r>
+            <w:proofErr w:type="spellEnd"/>
           </w:p>
         </w:tc>
         <w:tc>
@@ -16336,12 +17209,56 @@
                 <w:i/>
               </w:rPr>
             </w:pPr>
-            <w:r>
-              <w:rPr>
-                <w:i/>
-              </w:rPr>
-              <w:t>Họ tên sinh viên</w:t>
-            </w:r>
+            <w:proofErr w:type="spellStart"/>
+            <w:r>
+              <w:rPr>
+                <w:i/>
+              </w:rPr>
+              <w:t>Họ</w:t>
+            </w:r>
+            <w:proofErr w:type="spellEnd"/>
+            <w:r>
+              <w:rPr>
+                <w:i/>
+              </w:rPr>
+              <w:t xml:space="preserve"> </w:t>
+            </w:r>
+            <w:proofErr w:type="spellStart"/>
+            <w:r>
+              <w:rPr>
+                <w:i/>
+              </w:rPr>
+              <w:t>tên</w:t>
+            </w:r>
+            <w:proofErr w:type="spellEnd"/>
+            <w:r>
+              <w:rPr>
+                <w:i/>
+              </w:rPr>
+              <w:t xml:space="preserve"> </w:t>
+            </w:r>
+            <w:proofErr w:type="spellStart"/>
+            <w:r>
+              <w:rPr>
+                <w:i/>
+              </w:rPr>
+              <w:t>sinh</w:t>
+            </w:r>
+            <w:proofErr w:type="spellEnd"/>
+            <w:r>
+              <w:rPr>
+                <w:i/>
+              </w:rPr>
+              <w:t xml:space="preserve"> </w:t>
+            </w:r>
+            <w:proofErr w:type="spellStart"/>
+            <w:r>
+              <w:rPr>
+                <w:i/>
+              </w:rPr>
+              <w:t>viên</w:t>
+            </w:r>
+            <w:proofErr w:type="spellEnd"/>
           </w:p>
         </w:tc>
         <w:tc>
@@ -16432,12 +17349,42 @@
                 <w:i/>
               </w:rPr>
             </w:pPr>
-            <w:r>
-              <w:rPr>
-                <w:i/>
-              </w:rPr>
-              <w:t>Điểm rèn luyện</w:t>
-            </w:r>
+            <w:proofErr w:type="spellStart"/>
+            <w:r>
+              <w:rPr>
+                <w:i/>
+              </w:rPr>
+              <w:t>Điểm</w:t>
+            </w:r>
+            <w:proofErr w:type="spellEnd"/>
+            <w:r>
+              <w:rPr>
+                <w:i/>
+              </w:rPr>
+              <w:t xml:space="preserve"> </w:t>
+            </w:r>
+            <w:proofErr w:type="spellStart"/>
+            <w:r>
+              <w:rPr>
+                <w:i/>
+              </w:rPr>
+              <w:t>rèn</w:t>
+            </w:r>
+            <w:proofErr w:type="spellEnd"/>
+            <w:r>
+              <w:rPr>
+                <w:i/>
+              </w:rPr>
+              <w:t xml:space="preserve"> </w:t>
+            </w:r>
+            <w:proofErr w:type="spellStart"/>
+            <w:r>
+              <w:rPr>
+                <w:i/>
+              </w:rPr>
+              <w:t>luyện</w:t>
+            </w:r>
+            <w:proofErr w:type="spellEnd"/>
           </w:p>
         </w:tc>
         <w:tc>
@@ -16844,6 +17791,7 @@
                 <w:szCs w:val="24"/>
               </w:rPr>
             </w:pPr>
+            <w:proofErr w:type="spellStart"/>
             <w:r>
               <w:rPr>
                 <w:rFonts w:cstheme="minorHAnsi"/>
@@ -16852,8 +17800,317 @@
                 <w:szCs w:val="24"/>
                 <w:shd w:val="clear" w:color="auto" w:fill="FFFFFF"/>
               </w:rPr>
-              <w:t>Chức năng đơn giản và bố trí một cách hợp lý cho người sử dụng</w:t>
-            </w:r>
+              <w:t>Chức</w:t>
+            </w:r>
+            <w:proofErr w:type="spellEnd"/>
+            <w:r>
+              <w:rPr>
+                <w:rFonts w:cstheme="minorHAnsi"/>
+                <w:color w:val="212121"/>
+                <w:sz w:val="24"/>
+                <w:szCs w:val="24"/>
+                <w:shd w:val="clear" w:color="auto" w:fill="FFFFFF"/>
+              </w:rPr>
+              <w:t xml:space="preserve"> </w:t>
+            </w:r>
+            <w:proofErr w:type="spellStart"/>
+            <w:r>
+              <w:rPr>
+                <w:rFonts w:cstheme="minorHAnsi"/>
+                <w:color w:val="212121"/>
+                <w:sz w:val="24"/>
+                <w:szCs w:val="24"/>
+                <w:shd w:val="clear" w:color="auto" w:fill="FFFFFF"/>
+              </w:rPr>
+              <w:t>năng</w:t>
+            </w:r>
+            <w:proofErr w:type="spellEnd"/>
+            <w:r>
+              <w:rPr>
+                <w:rFonts w:cstheme="minorHAnsi"/>
+                <w:color w:val="212121"/>
+                <w:sz w:val="24"/>
+                <w:szCs w:val="24"/>
+                <w:shd w:val="clear" w:color="auto" w:fill="FFFFFF"/>
+              </w:rPr>
+              <w:t xml:space="preserve"> </w:t>
+            </w:r>
+            <w:proofErr w:type="spellStart"/>
+            <w:r>
+              <w:rPr>
+                <w:rFonts w:cstheme="minorHAnsi"/>
+                <w:color w:val="212121"/>
+                <w:sz w:val="24"/>
+                <w:szCs w:val="24"/>
+                <w:shd w:val="clear" w:color="auto" w:fill="FFFFFF"/>
+              </w:rPr>
+              <w:t>đơn</w:t>
+            </w:r>
+            <w:proofErr w:type="spellEnd"/>
+            <w:r>
+              <w:rPr>
+                <w:rFonts w:cstheme="minorHAnsi"/>
+                <w:color w:val="212121"/>
+                <w:sz w:val="24"/>
+                <w:szCs w:val="24"/>
+                <w:shd w:val="clear" w:color="auto" w:fill="FFFFFF"/>
+              </w:rPr>
+              <w:t xml:space="preserve"> </w:t>
+            </w:r>
+            <w:proofErr w:type="spellStart"/>
+            <w:r>
+              <w:rPr>
+                <w:rFonts w:cstheme="minorHAnsi"/>
+                <w:color w:val="212121"/>
+                <w:sz w:val="24"/>
+                <w:szCs w:val="24"/>
+                <w:shd w:val="clear" w:color="auto" w:fill="FFFFFF"/>
+              </w:rPr>
+              <w:t>giản</w:t>
+            </w:r>
+            <w:proofErr w:type="spellEnd"/>
+            <w:r>
+              <w:rPr>
+                <w:rFonts w:cstheme="minorHAnsi"/>
+                <w:color w:val="212121"/>
+                <w:sz w:val="24"/>
+                <w:szCs w:val="24"/>
+                <w:shd w:val="clear" w:color="auto" w:fill="FFFFFF"/>
+              </w:rPr>
+              <w:t xml:space="preserve"> </w:t>
+            </w:r>
+            <w:proofErr w:type="spellStart"/>
+            <w:r>
+              <w:rPr>
+                <w:rFonts w:cstheme="minorHAnsi"/>
+                <w:color w:val="212121"/>
+                <w:sz w:val="24"/>
+                <w:szCs w:val="24"/>
+                <w:shd w:val="clear" w:color="auto" w:fill="FFFFFF"/>
+              </w:rPr>
+              <w:t>và</w:t>
+            </w:r>
+            <w:proofErr w:type="spellEnd"/>
+            <w:r>
+              <w:rPr>
+                <w:rFonts w:cstheme="minorHAnsi"/>
+                <w:color w:val="212121"/>
+                <w:sz w:val="24"/>
+                <w:szCs w:val="24"/>
+                <w:shd w:val="clear" w:color="auto" w:fill="FFFFFF"/>
+              </w:rPr>
+              <w:t xml:space="preserve"> </w:t>
+            </w:r>
+            <w:proofErr w:type="spellStart"/>
+            <w:r>
+              <w:rPr>
+                <w:rFonts w:cstheme="minorHAnsi"/>
+                <w:color w:val="212121"/>
+                <w:sz w:val="24"/>
+                <w:szCs w:val="24"/>
+                <w:shd w:val="clear" w:color="auto" w:fill="FFFFFF"/>
+              </w:rPr>
+              <w:t>bố</w:t>
+            </w:r>
+            <w:proofErr w:type="spellEnd"/>
+            <w:r>
+              <w:rPr>
+                <w:rFonts w:cstheme="minorHAnsi"/>
+                <w:color w:val="212121"/>
+                <w:sz w:val="24"/>
+                <w:szCs w:val="24"/>
+                <w:shd w:val="clear" w:color="auto" w:fill="FFFFFF"/>
+              </w:rPr>
+              <w:t xml:space="preserve"> </w:t>
+            </w:r>
+            <w:proofErr w:type="spellStart"/>
+            <w:r>
+              <w:rPr>
+                <w:rFonts w:cstheme="minorHAnsi"/>
+                <w:color w:val="212121"/>
+                <w:sz w:val="24"/>
+                <w:szCs w:val="24"/>
+                <w:shd w:val="clear" w:color="auto" w:fill="FFFFFF"/>
+              </w:rPr>
+              <w:t>trí</w:t>
+            </w:r>
+            <w:proofErr w:type="spellEnd"/>
+            <w:r>
+              <w:rPr>
+                <w:rFonts w:cstheme="minorHAnsi"/>
+                <w:color w:val="212121"/>
+                <w:sz w:val="24"/>
+                <w:szCs w:val="24"/>
+                <w:shd w:val="clear" w:color="auto" w:fill="FFFFFF"/>
+              </w:rPr>
+              <w:t xml:space="preserve"> </w:t>
+            </w:r>
+            <w:proofErr w:type="spellStart"/>
+            <w:r>
+              <w:rPr>
+                <w:rFonts w:cstheme="minorHAnsi"/>
+                <w:color w:val="212121"/>
+                <w:sz w:val="24"/>
+                <w:szCs w:val="24"/>
+                <w:shd w:val="clear" w:color="auto" w:fill="FFFFFF"/>
+              </w:rPr>
+              <w:t>một</w:t>
+            </w:r>
+            <w:proofErr w:type="spellEnd"/>
+            <w:r>
+              <w:rPr>
+                <w:rFonts w:cstheme="minorHAnsi"/>
+                <w:color w:val="212121"/>
+                <w:sz w:val="24"/>
+                <w:szCs w:val="24"/>
+                <w:shd w:val="clear" w:color="auto" w:fill="FFFFFF"/>
+              </w:rPr>
+              <w:t xml:space="preserve"> </w:t>
+            </w:r>
+            <w:proofErr w:type="spellStart"/>
+            <w:r>
+              <w:rPr>
+                <w:rFonts w:cstheme="minorHAnsi"/>
+                <w:color w:val="212121"/>
+                <w:sz w:val="24"/>
+                <w:szCs w:val="24"/>
+                <w:shd w:val="clear" w:color="auto" w:fill="FFFFFF"/>
+              </w:rPr>
+              <w:t>cách</w:t>
+            </w:r>
+            <w:proofErr w:type="spellEnd"/>
+            <w:r>
+              <w:rPr>
+                <w:rFonts w:cstheme="minorHAnsi"/>
+                <w:color w:val="212121"/>
+                <w:sz w:val="24"/>
+                <w:szCs w:val="24"/>
+                <w:shd w:val="clear" w:color="auto" w:fill="FFFFFF"/>
+              </w:rPr>
+              <w:t xml:space="preserve"> </w:t>
+            </w:r>
+            <w:proofErr w:type="spellStart"/>
+            <w:r>
+              <w:rPr>
+                <w:rFonts w:cstheme="minorHAnsi"/>
+                <w:color w:val="212121"/>
+                <w:sz w:val="24"/>
+                <w:szCs w:val="24"/>
+                <w:shd w:val="clear" w:color="auto" w:fill="FFFFFF"/>
+              </w:rPr>
+              <w:t>hợp</w:t>
+            </w:r>
+            <w:proofErr w:type="spellEnd"/>
+            <w:r>
+              <w:rPr>
+                <w:rFonts w:cstheme="minorHAnsi"/>
+                <w:color w:val="212121"/>
+                <w:sz w:val="24"/>
+                <w:szCs w:val="24"/>
+                <w:shd w:val="clear" w:color="auto" w:fill="FFFFFF"/>
+              </w:rPr>
+              <w:t xml:space="preserve"> </w:t>
+            </w:r>
+            <w:proofErr w:type="spellStart"/>
+            <w:r>
+              <w:rPr>
+                <w:rFonts w:cstheme="minorHAnsi"/>
+                <w:color w:val="212121"/>
+                <w:sz w:val="24"/>
+                <w:szCs w:val="24"/>
+                <w:shd w:val="clear" w:color="auto" w:fill="FFFFFF"/>
+              </w:rPr>
+              <w:t>lý</w:t>
+            </w:r>
+            <w:proofErr w:type="spellEnd"/>
+            <w:r>
+              <w:rPr>
+                <w:rFonts w:cstheme="minorHAnsi"/>
+                <w:color w:val="212121"/>
+                <w:sz w:val="24"/>
+                <w:szCs w:val="24"/>
+                <w:shd w:val="clear" w:color="auto" w:fill="FFFFFF"/>
+              </w:rPr>
+              <w:t xml:space="preserve"> </w:t>
+            </w:r>
+            <w:proofErr w:type="spellStart"/>
+            <w:r>
+              <w:rPr>
+                <w:rFonts w:cstheme="minorHAnsi"/>
+                <w:color w:val="212121"/>
+                <w:sz w:val="24"/>
+                <w:szCs w:val="24"/>
+                <w:shd w:val="clear" w:color="auto" w:fill="FFFFFF"/>
+              </w:rPr>
+              <w:t>cho</w:t>
+            </w:r>
+            <w:proofErr w:type="spellEnd"/>
+            <w:r>
+              <w:rPr>
+                <w:rFonts w:cstheme="minorHAnsi"/>
+                <w:color w:val="212121"/>
+                <w:sz w:val="24"/>
+                <w:szCs w:val="24"/>
+                <w:shd w:val="clear" w:color="auto" w:fill="FFFFFF"/>
+              </w:rPr>
+              <w:t xml:space="preserve"> </w:t>
+            </w:r>
+            <w:proofErr w:type="spellStart"/>
+            <w:r>
+              <w:rPr>
+                <w:rFonts w:cstheme="minorHAnsi"/>
+                <w:color w:val="212121"/>
+                <w:sz w:val="24"/>
+                <w:szCs w:val="24"/>
+                <w:shd w:val="clear" w:color="auto" w:fill="FFFFFF"/>
+              </w:rPr>
+              <w:t>người</w:t>
+            </w:r>
+            <w:proofErr w:type="spellEnd"/>
+            <w:r>
+              <w:rPr>
+                <w:rFonts w:cstheme="minorHAnsi"/>
+                <w:color w:val="212121"/>
+                <w:sz w:val="24"/>
+                <w:szCs w:val="24"/>
+                <w:shd w:val="clear" w:color="auto" w:fill="FFFFFF"/>
+              </w:rPr>
+              <w:t xml:space="preserve"> </w:t>
+            </w:r>
+            <w:proofErr w:type="spellStart"/>
+            <w:r>
+              <w:rPr>
+                <w:rFonts w:cstheme="minorHAnsi"/>
+                <w:color w:val="212121"/>
+                <w:sz w:val="24"/>
+                <w:szCs w:val="24"/>
+                <w:shd w:val="clear" w:color="auto" w:fill="FFFFFF"/>
+              </w:rPr>
+              <w:t>sử</w:t>
+            </w:r>
+            <w:proofErr w:type="spellEnd"/>
+            <w:r>
+              <w:rPr>
+                <w:rFonts w:cstheme="minorHAnsi"/>
+                <w:color w:val="212121"/>
+                <w:sz w:val="24"/>
+                <w:szCs w:val="24"/>
+                <w:shd w:val="clear" w:color="auto" w:fill="FFFFFF"/>
+              </w:rPr>
+              <w:t xml:space="preserve"> </w:t>
+            </w:r>
+            <w:proofErr w:type="spellStart"/>
+            <w:r>
+              <w:rPr>
+                <w:rFonts w:cstheme="minorHAnsi"/>
+                <w:color w:val="212121"/>
+                <w:sz w:val="24"/>
+                <w:szCs w:val="24"/>
+                <w:shd w:val="clear" w:color="auto" w:fill="FFFFFF"/>
+              </w:rPr>
+              <w:t>dụng</w:t>
+            </w:r>
+            <w:proofErr w:type="spellEnd"/>
           </w:p>
         </w:tc>
         <w:tc>
@@ -16942,13 +18199,131 @@
                 <w:szCs w:val="24"/>
               </w:rPr>
             </w:pPr>
+            <w:proofErr w:type="spellStart"/>
             <w:r>
               <w:rPr>
                 <w:rFonts w:cstheme="minorHAnsi"/>
                 <w:sz w:val="24"/>
                 <w:szCs w:val="24"/>
               </w:rPr>
-              <w:t>Giao diện đơn giản dễ sử dụng.</w:t>
+              <w:t>Giao</w:t>
+            </w:r>
+            <w:proofErr w:type="spellEnd"/>
+            <w:r>
+              <w:rPr>
+                <w:rFonts w:cstheme="minorHAnsi"/>
+                <w:sz w:val="24"/>
+                <w:szCs w:val="24"/>
+              </w:rPr>
+              <w:t xml:space="preserve"> </w:t>
+            </w:r>
+            <w:proofErr w:type="spellStart"/>
+            <w:r>
+              <w:rPr>
+                <w:rFonts w:cstheme="minorHAnsi"/>
+                <w:sz w:val="24"/>
+                <w:szCs w:val="24"/>
+              </w:rPr>
+              <w:t>diện</w:t>
+            </w:r>
+            <w:proofErr w:type="spellEnd"/>
+            <w:r>
+              <w:rPr>
+                <w:rFonts w:cstheme="minorHAnsi"/>
+                <w:sz w:val="24"/>
+                <w:szCs w:val="24"/>
+              </w:rPr>
+              <w:t xml:space="preserve"> </w:t>
+            </w:r>
+            <w:proofErr w:type="spellStart"/>
+            <w:r>
+              <w:rPr>
+                <w:rFonts w:cstheme="minorHAnsi"/>
+                <w:sz w:val="24"/>
+                <w:szCs w:val="24"/>
+              </w:rPr>
+              <w:t>đơn</w:t>
+            </w:r>
+            <w:proofErr w:type="spellEnd"/>
+            <w:r>
+              <w:rPr>
+                <w:rFonts w:cstheme="minorHAnsi"/>
+                <w:sz w:val="24"/>
+                <w:szCs w:val="24"/>
+              </w:rPr>
+              <w:t xml:space="preserve"> </w:t>
+            </w:r>
+            <w:proofErr w:type="spellStart"/>
+            <w:r>
+              <w:rPr>
+                <w:rFonts w:cstheme="minorHAnsi"/>
+                <w:sz w:val="24"/>
+                <w:szCs w:val="24"/>
+              </w:rPr>
+              <w:t>giản</w:t>
+            </w:r>
+            <w:proofErr w:type="spellEnd"/>
+            <w:r>
+              <w:rPr>
+                <w:rFonts w:cstheme="minorHAnsi"/>
+                <w:sz w:val="24"/>
+                <w:szCs w:val="24"/>
+              </w:rPr>
+              <w:t xml:space="preserve"> </w:t>
+            </w:r>
+            <w:proofErr w:type="spellStart"/>
+            <w:r>
+              <w:rPr>
+                <w:rFonts w:cstheme="minorHAnsi"/>
+                <w:sz w:val="24"/>
+                <w:szCs w:val="24"/>
+              </w:rPr>
+              <w:t>dễ</w:t>
+            </w:r>
+            <w:proofErr w:type="spellEnd"/>
+            <w:r>
+              <w:rPr>
+                <w:rFonts w:cstheme="minorHAnsi"/>
+                <w:sz w:val="24"/>
+                <w:szCs w:val="24"/>
+              </w:rPr>
+              <w:t xml:space="preserve"> </w:t>
+            </w:r>
+            <w:proofErr w:type="spellStart"/>
+            <w:r>
+              <w:rPr>
+                <w:rFonts w:cstheme="minorHAnsi"/>
+                <w:sz w:val="24"/>
+                <w:szCs w:val="24"/>
+              </w:rPr>
+              <w:t>sử</w:t>
+            </w:r>
+            <w:proofErr w:type="spellEnd"/>
+            <w:r>
+              <w:rPr>
+                <w:rFonts w:cstheme="minorHAnsi"/>
+                <w:sz w:val="24"/>
+                <w:szCs w:val="24"/>
+              </w:rPr>
+              <w:t xml:space="preserve"> </w:t>
+            </w:r>
+            <w:proofErr w:type="spellStart"/>
+            <w:r>
+              <w:rPr>
+                <w:rFonts w:cstheme="minorHAnsi"/>
+                <w:sz w:val="24"/>
+                <w:szCs w:val="24"/>
+              </w:rPr>
+              <w:t>dụng</w:t>
+            </w:r>
+            <w:proofErr w:type="spellEnd"/>
+            <w:r>
+              <w:rPr>
+                <w:rFonts w:cstheme="minorHAnsi"/>
+                <w:sz w:val="24"/>
+                <w:szCs w:val="24"/>
+              </w:rPr>
+              <w:t>.</w:t>
             </w:r>
           </w:p>
           <w:p>
@@ -17036,7 +18411,6 @@
                 <w:sz w:val="24"/>
                 <w:szCs w:val="24"/>
               </w:rPr>
-              <w:lastRenderedPageBreak/>
               <w:t>3</w:t>
             </w:r>
           </w:p>
@@ -17085,13 +18459,167 @@
                 <w:szCs w:val="24"/>
               </w:rPr>
             </w:pPr>
+            <w:proofErr w:type="spellStart"/>
             <w:r>
               <w:rPr>
                 <w:rFonts w:cstheme="minorHAnsi"/>
                 <w:sz w:val="24"/>
                 <w:szCs w:val="24"/>
               </w:rPr>
-              <w:t>Thời gian tải trang phải thấp (tối thiểu 3 giây)</w:t>
+              <w:t>Thời</w:t>
+            </w:r>
+            <w:proofErr w:type="spellEnd"/>
+            <w:r>
+              <w:rPr>
+                <w:rFonts w:cstheme="minorHAnsi"/>
+                <w:sz w:val="24"/>
+                <w:szCs w:val="24"/>
+              </w:rPr>
+              <w:t xml:space="preserve"> </w:t>
+            </w:r>
+            <w:proofErr w:type="spellStart"/>
+            <w:r>
+              <w:rPr>
+                <w:rFonts w:cstheme="minorHAnsi"/>
+                <w:sz w:val="24"/>
+                <w:szCs w:val="24"/>
+              </w:rPr>
+              <w:t>gian</w:t>
+            </w:r>
+            <w:proofErr w:type="spellEnd"/>
+            <w:r>
+              <w:rPr>
+                <w:rFonts w:cstheme="minorHAnsi"/>
+                <w:sz w:val="24"/>
+                <w:szCs w:val="24"/>
+              </w:rPr>
+              <w:t xml:space="preserve"> </w:t>
+            </w:r>
+            <w:proofErr w:type="spellStart"/>
+            <w:r>
+              <w:rPr>
+                <w:rFonts w:cstheme="minorHAnsi"/>
+                <w:sz w:val="24"/>
+                <w:szCs w:val="24"/>
+              </w:rPr>
+              <w:t>tải</w:t>
+            </w:r>
+            <w:proofErr w:type="spellEnd"/>
+            <w:r>
+              <w:rPr>
+                <w:rFonts w:cstheme="minorHAnsi"/>
+                <w:sz w:val="24"/>
+                <w:szCs w:val="24"/>
+              </w:rPr>
+              <w:t xml:space="preserve"> </w:t>
+            </w:r>
+            <w:proofErr w:type="spellStart"/>
+            <w:r>
+              <w:rPr>
+                <w:rFonts w:cstheme="minorHAnsi"/>
+                <w:sz w:val="24"/>
+                <w:szCs w:val="24"/>
+              </w:rPr>
+              <w:t>trang</w:t>
+            </w:r>
+            <w:proofErr w:type="spellEnd"/>
+            <w:r>
+              <w:rPr>
+                <w:rFonts w:cstheme="minorHAnsi"/>
+                <w:sz w:val="24"/>
+                <w:szCs w:val="24"/>
+              </w:rPr>
+              <w:t xml:space="preserve"> </w:t>
+            </w:r>
+            <w:proofErr w:type="spellStart"/>
+            <w:r>
+              <w:rPr>
+                <w:rFonts w:cstheme="minorHAnsi"/>
+                <w:sz w:val="24"/>
+                <w:szCs w:val="24"/>
+              </w:rPr>
+              <w:t>phải</w:t>
+            </w:r>
+            <w:proofErr w:type="spellEnd"/>
+            <w:r>
+              <w:rPr>
+                <w:rFonts w:cstheme="minorHAnsi"/>
+                <w:sz w:val="24"/>
+                <w:szCs w:val="24"/>
+              </w:rPr>
+              <w:t xml:space="preserve"> </w:t>
+            </w:r>
+            <w:proofErr w:type="spellStart"/>
+            <w:r>
+              <w:rPr>
+                <w:rFonts w:cstheme="minorHAnsi"/>
+                <w:sz w:val="24"/>
+                <w:szCs w:val="24"/>
+              </w:rPr>
+              <w:t>thấp</w:t>
+            </w:r>
+            <w:proofErr w:type="spellEnd"/>
+            <w:r>
+              <w:rPr>
+                <w:rFonts w:cstheme="minorHAnsi"/>
+                <w:sz w:val="24"/>
+                <w:szCs w:val="24"/>
+              </w:rPr>
+              <w:t xml:space="preserve"> (</w:t>
+            </w:r>
+            <w:proofErr w:type="spellStart"/>
+            <w:r>
+              <w:rPr>
+                <w:rFonts w:cstheme="minorHAnsi"/>
+                <w:sz w:val="24"/>
+                <w:szCs w:val="24"/>
+              </w:rPr>
+              <w:t>tối</w:t>
+            </w:r>
+            <w:proofErr w:type="spellEnd"/>
+            <w:r>
+              <w:rPr>
+                <w:rFonts w:cstheme="minorHAnsi"/>
+                <w:sz w:val="24"/>
+                <w:szCs w:val="24"/>
+              </w:rPr>
+              <w:t xml:space="preserve"> </w:t>
+            </w:r>
+            <w:proofErr w:type="spellStart"/>
+            <w:r>
+              <w:rPr>
+                <w:rFonts w:cstheme="minorHAnsi"/>
+                <w:sz w:val="24"/>
+                <w:szCs w:val="24"/>
+              </w:rPr>
+              <w:t>thiểu</w:t>
+            </w:r>
+            <w:proofErr w:type="spellEnd"/>
+            <w:r>
+              <w:rPr>
+                <w:rFonts w:cstheme="minorHAnsi"/>
+                <w:sz w:val="24"/>
+                <w:szCs w:val="24"/>
+              </w:rPr>
+              <w:t xml:space="preserve"> 3 </w:t>
+            </w:r>
+            <w:proofErr w:type="spellStart"/>
+            <w:r>
+              <w:rPr>
+                <w:rFonts w:cstheme="minorHAnsi"/>
+                <w:sz w:val="24"/>
+                <w:szCs w:val="24"/>
+              </w:rPr>
+              <w:t>giây</w:t>
+            </w:r>
+            <w:proofErr w:type="spellEnd"/>
+            <w:r>
+              <w:rPr>
+                <w:rFonts w:cstheme="minorHAnsi"/>
+                <w:sz w:val="24"/>
+                <w:szCs w:val="24"/>
+              </w:rPr>
+              <w:t>)</w:t>
             </w:r>
           </w:p>
         </w:tc>
@@ -17141,6 +18669,7 @@
                 <w:sz w:val="24"/>
                 <w:szCs w:val="24"/>
               </w:rPr>
+              <w:lastRenderedPageBreak/>
               <w:t>4</w:t>
             </w:r>
           </w:p>
@@ -17189,13 +18718,293 @@
                 <w:szCs w:val="24"/>
               </w:rPr>
             </w:pPr>
+            <w:proofErr w:type="spellStart"/>
             <w:r>
               <w:rPr>
                 <w:rFonts w:cstheme="minorHAnsi"/>
                 <w:sz w:val="24"/>
                 <w:szCs w:val="24"/>
               </w:rPr>
-              <w:t>Hệ thống phải đáp ứng hỗ trợ nhiều người sử dụng cùng lúc (trên dưới 100 người)</w:t>
+              <w:t>Hệ</w:t>
+            </w:r>
+            <w:proofErr w:type="spellEnd"/>
+            <w:r>
+              <w:rPr>
+                <w:rFonts w:cstheme="minorHAnsi"/>
+                <w:sz w:val="24"/>
+                <w:szCs w:val="24"/>
+              </w:rPr>
+              <w:t xml:space="preserve"> </w:t>
+            </w:r>
+            <w:proofErr w:type="spellStart"/>
+            <w:r>
+              <w:rPr>
+                <w:rFonts w:cstheme="minorHAnsi"/>
+                <w:sz w:val="24"/>
+                <w:szCs w:val="24"/>
+              </w:rPr>
+              <w:t>thống</w:t>
+            </w:r>
+            <w:proofErr w:type="spellEnd"/>
+            <w:r>
+              <w:rPr>
+                <w:rFonts w:cstheme="minorHAnsi"/>
+                <w:sz w:val="24"/>
+                <w:szCs w:val="24"/>
+              </w:rPr>
+              <w:t xml:space="preserve"> </w:t>
+            </w:r>
+            <w:proofErr w:type="spellStart"/>
+            <w:r>
+              <w:rPr>
+                <w:rFonts w:cstheme="minorHAnsi"/>
+                <w:sz w:val="24"/>
+                <w:szCs w:val="24"/>
+              </w:rPr>
+              <w:t>phải</w:t>
+            </w:r>
+            <w:proofErr w:type="spellEnd"/>
+            <w:r>
+              <w:rPr>
+                <w:rFonts w:cstheme="minorHAnsi"/>
+                <w:sz w:val="24"/>
+                <w:szCs w:val="24"/>
+              </w:rPr>
+              <w:t xml:space="preserve"> </w:t>
+            </w:r>
+            <w:proofErr w:type="spellStart"/>
+            <w:r>
+              <w:rPr>
+                <w:rFonts w:cstheme="minorHAnsi"/>
+                <w:sz w:val="24"/>
+                <w:szCs w:val="24"/>
+              </w:rPr>
+              <w:t>đáp</w:t>
+            </w:r>
+            <w:proofErr w:type="spellEnd"/>
+            <w:r>
+              <w:rPr>
+                <w:rFonts w:cstheme="minorHAnsi"/>
+                <w:sz w:val="24"/>
+                <w:szCs w:val="24"/>
+              </w:rPr>
+              <w:t xml:space="preserve"> </w:t>
+            </w:r>
+            <w:proofErr w:type="spellStart"/>
+            <w:r>
+              <w:rPr>
+                <w:rFonts w:cstheme="minorHAnsi"/>
+                <w:sz w:val="24"/>
+                <w:szCs w:val="24"/>
+              </w:rPr>
+              <w:t>ứng</w:t>
+            </w:r>
+            <w:proofErr w:type="spellEnd"/>
+            <w:r>
+              <w:rPr>
+                <w:rFonts w:cstheme="minorHAnsi"/>
+                <w:sz w:val="24"/>
+                <w:szCs w:val="24"/>
+              </w:rPr>
+              <w:t xml:space="preserve"> </w:t>
+            </w:r>
+            <w:proofErr w:type="spellStart"/>
+            <w:r>
+              <w:rPr>
+                <w:rFonts w:cstheme="minorHAnsi"/>
+                <w:sz w:val="24"/>
+                <w:szCs w:val="24"/>
+              </w:rPr>
+              <w:t>hỗ</w:t>
+            </w:r>
+            <w:proofErr w:type="spellEnd"/>
+            <w:r>
+              <w:rPr>
+                <w:rFonts w:cstheme="minorHAnsi"/>
+                <w:sz w:val="24"/>
+                <w:szCs w:val="24"/>
+              </w:rPr>
+              <w:t xml:space="preserve"> </w:t>
+            </w:r>
+            <w:proofErr w:type="spellStart"/>
+            <w:r>
+              <w:rPr>
+                <w:rFonts w:cstheme="minorHAnsi"/>
+                <w:sz w:val="24"/>
+                <w:szCs w:val="24"/>
+              </w:rPr>
+              <w:t>trợ</w:t>
+            </w:r>
+            <w:proofErr w:type="spellEnd"/>
+            <w:r>
+              <w:rPr>
+                <w:rFonts w:cstheme="minorHAnsi"/>
+                <w:sz w:val="24"/>
+                <w:szCs w:val="24"/>
+              </w:rPr>
+              <w:t xml:space="preserve"> </w:t>
+            </w:r>
+            <w:proofErr w:type="spellStart"/>
+            <w:r>
+              <w:rPr>
+                <w:rFonts w:cstheme="minorHAnsi"/>
+                <w:sz w:val="24"/>
+                <w:szCs w:val="24"/>
+              </w:rPr>
+              <w:t>nhiều</w:t>
+            </w:r>
+            <w:proofErr w:type="spellEnd"/>
+            <w:r>
+              <w:rPr>
+                <w:rFonts w:cstheme="minorHAnsi"/>
+                <w:sz w:val="24"/>
+                <w:szCs w:val="24"/>
+              </w:rPr>
+              <w:t xml:space="preserve"> </w:t>
+            </w:r>
+            <w:proofErr w:type="spellStart"/>
+            <w:r>
+              <w:rPr>
+                <w:rFonts w:cstheme="minorHAnsi"/>
+                <w:sz w:val="24"/>
+                <w:szCs w:val="24"/>
+              </w:rPr>
+              <w:t>người</w:t>
+            </w:r>
+            <w:proofErr w:type="spellEnd"/>
+            <w:r>
+              <w:rPr>
+                <w:rFonts w:cstheme="minorHAnsi"/>
+                <w:sz w:val="24"/>
+                <w:szCs w:val="24"/>
+              </w:rPr>
+              <w:t xml:space="preserve"> </w:t>
+            </w:r>
+            <w:proofErr w:type="spellStart"/>
+            <w:r>
+              <w:rPr>
+                <w:rFonts w:cstheme="minorHAnsi"/>
+                <w:sz w:val="24"/>
+                <w:szCs w:val="24"/>
+              </w:rPr>
+              <w:t>sử</w:t>
+            </w:r>
+            <w:proofErr w:type="spellEnd"/>
+            <w:r>
+              <w:rPr>
+                <w:rFonts w:cstheme="minorHAnsi"/>
+                <w:sz w:val="24"/>
+                <w:szCs w:val="24"/>
+              </w:rPr>
+              <w:t xml:space="preserve"> </w:t>
+            </w:r>
+            <w:proofErr w:type="spellStart"/>
+            <w:r>
+              <w:rPr>
+                <w:rFonts w:cstheme="minorHAnsi"/>
+                <w:sz w:val="24"/>
+                <w:szCs w:val="24"/>
+              </w:rPr>
+              <w:t>dụng</w:t>
+            </w:r>
+            <w:proofErr w:type="spellEnd"/>
+            <w:r>
+              <w:rPr>
+                <w:rFonts w:cstheme="minorHAnsi"/>
+                <w:sz w:val="24"/>
+                <w:szCs w:val="24"/>
+              </w:rPr>
+              <w:t xml:space="preserve"> </w:t>
+            </w:r>
+            <w:proofErr w:type="spellStart"/>
+            <w:r>
+              <w:rPr>
+                <w:rFonts w:cstheme="minorHAnsi"/>
+                <w:sz w:val="24"/>
+                <w:szCs w:val="24"/>
+              </w:rPr>
+              <w:t>cùng</w:t>
+            </w:r>
+            <w:proofErr w:type="spellEnd"/>
+            <w:r>
+              <w:rPr>
+                <w:rFonts w:cstheme="minorHAnsi"/>
+                <w:sz w:val="24"/>
+                <w:szCs w:val="24"/>
+              </w:rPr>
+              <w:t xml:space="preserve"> </w:t>
+            </w:r>
+            <w:proofErr w:type="spellStart"/>
+            <w:r>
+              <w:rPr>
+                <w:rFonts w:cstheme="minorHAnsi"/>
+                <w:sz w:val="24"/>
+                <w:szCs w:val="24"/>
+              </w:rPr>
+              <w:t>lúc</w:t>
+            </w:r>
+            <w:proofErr w:type="spellEnd"/>
+            <w:r>
+              <w:rPr>
+                <w:rFonts w:cstheme="minorHAnsi"/>
+                <w:sz w:val="24"/>
+                <w:szCs w:val="24"/>
+              </w:rPr>
+              <w:t xml:space="preserve"> (</w:t>
+            </w:r>
+            <w:proofErr w:type="spellStart"/>
+            <w:r>
+              <w:rPr>
+                <w:rFonts w:cstheme="minorHAnsi"/>
+                <w:sz w:val="24"/>
+                <w:szCs w:val="24"/>
+              </w:rPr>
+              <w:t>trên</w:t>
+            </w:r>
+            <w:proofErr w:type="spellEnd"/>
+            <w:r>
+              <w:rPr>
+                <w:rFonts w:cstheme="minorHAnsi"/>
+                <w:sz w:val="24"/>
+                <w:szCs w:val="24"/>
+              </w:rPr>
+              <w:t xml:space="preserve"> </w:t>
+            </w:r>
+            <w:proofErr w:type="spellStart"/>
+            <w:r>
+              <w:rPr>
+                <w:rFonts w:cstheme="minorHAnsi"/>
+                <w:sz w:val="24"/>
+                <w:szCs w:val="24"/>
+              </w:rPr>
+              <w:t>dưới</w:t>
+            </w:r>
+            <w:proofErr w:type="spellEnd"/>
+            <w:r>
+              <w:rPr>
+                <w:rFonts w:cstheme="minorHAnsi"/>
+                <w:sz w:val="24"/>
+                <w:szCs w:val="24"/>
+              </w:rPr>
+              <w:t xml:space="preserve"> 100 </w:t>
+            </w:r>
+            <w:proofErr w:type="spellStart"/>
+            <w:r>
+              <w:rPr>
+                <w:rFonts w:cstheme="minorHAnsi"/>
+                <w:sz w:val="24"/>
+                <w:szCs w:val="24"/>
+              </w:rPr>
+              <w:t>người</w:t>
+            </w:r>
+            <w:proofErr w:type="spellEnd"/>
+            <w:r>
+              <w:rPr>
+                <w:rFonts w:cstheme="minorHAnsi"/>
+                <w:sz w:val="24"/>
+                <w:szCs w:val="24"/>
+              </w:rPr>
+              <w:t>)</w:t>
             </w:r>
           </w:p>
         </w:tc>
@@ -17316,21 +19125,185 @@
                 <w:szCs w:val="24"/>
               </w:rPr>
             </w:pPr>
+            <w:proofErr w:type="spellStart"/>
             <w:r>
               <w:rPr>
                 <w:rFonts w:cstheme="minorHAnsi"/>
                 <w:sz w:val="24"/>
                 <w:szCs w:val="24"/>
               </w:rPr>
-              <w:t>Hệ thống thực hiện đúng với</w:t>
-            </w:r>
+              <w:t>Hệ</w:t>
+            </w:r>
+            <w:proofErr w:type="spellEnd"/>
             <w:r>
               <w:rPr>
                 <w:rFonts w:cstheme="minorHAnsi"/>
                 <w:sz w:val="24"/>
                 <w:szCs w:val="24"/>
               </w:rPr>
-              <w:t xml:space="preserve"> yêu cầu người dùng.</w:t>
+              <w:t xml:space="preserve"> </w:t>
+            </w:r>
+            <w:proofErr w:type="spellStart"/>
+            <w:r>
+              <w:rPr>
+                <w:rFonts w:cstheme="minorHAnsi"/>
+                <w:sz w:val="24"/>
+                <w:szCs w:val="24"/>
+              </w:rPr>
+              <w:t>thống</w:t>
+            </w:r>
+            <w:proofErr w:type="spellEnd"/>
+            <w:r>
+              <w:rPr>
+                <w:rFonts w:cstheme="minorHAnsi"/>
+                <w:sz w:val="24"/>
+                <w:szCs w:val="24"/>
+              </w:rPr>
+              <w:t xml:space="preserve"> </w:t>
+            </w:r>
+            <w:proofErr w:type="spellStart"/>
+            <w:r>
+              <w:rPr>
+                <w:rFonts w:cstheme="minorHAnsi"/>
+                <w:sz w:val="24"/>
+                <w:szCs w:val="24"/>
+              </w:rPr>
+              <w:t>thực</w:t>
+            </w:r>
+            <w:proofErr w:type="spellEnd"/>
+            <w:r>
+              <w:rPr>
+                <w:rFonts w:cstheme="minorHAnsi"/>
+                <w:sz w:val="24"/>
+                <w:szCs w:val="24"/>
+              </w:rPr>
+              <w:t xml:space="preserve"> </w:t>
+            </w:r>
+            <w:proofErr w:type="spellStart"/>
+            <w:r>
+              <w:rPr>
+                <w:rFonts w:cstheme="minorHAnsi"/>
+                <w:sz w:val="24"/>
+                <w:szCs w:val="24"/>
+              </w:rPr>
+              <w:t>hiện</w:t>
+            </w:r>
+            <w:proofErr w:type="spellEnd"/>
+            <w:r>
+              <w:rPr>
+                <w:rFonts w:cstheme="minorHAnsi"/>
+                <w:sz w:val="24"/>
+                <w:szCs w:val="24"/>
+              </w:rPr>
+              <w:t xml:space="preserve"> </w:t>
+            </w:r>
+            <w:proofErr w:type="spellStart"/>
+            <w:r>
+              <w:rPr>
+                <w:rFonts w:cstheme="minorHAnsi"/>
+                <w:sz w:val="24"/>
+                <w:szCs w:val="24"/>
+              </w:rPr>
+              <w:t>đúng</w:t>
+            </w:r>
+            <w:proofErr w:type="spellEnd"/>
+            <w:r>
+              <w:rPr>
+                <w:rFonts w:cstheme="minorHAnsi"/>
+                <w:sz w:val="24"/>
+                <w:szCs w:val="24"/>
+              </w:rPr>
+              <w:t xml:space="preserve"> </w:t>
+            </w:r>
+            <w:proofErr w:type="spellStart"/>
+            <w:r>
+              <w:rPr>
+                <w:rFonts w:cstheme="minorHAnsi"/>
+                <w:sz w:val="24"/>
+                <w:szCs w:val="24"/>
+              </w:rPr>
+              <w:t>với</w:t>
+            </w:r>
+            <w:proofErr w:type="spellEnd"/>
+            <w:r>
+              <w:rPr>
+                <w:rFonts w:cstheme="minorHAnsi"/>
+                <w:sz w:val="24"/>
+                <w:szCs w:val="24"/>
+              </w:rPr>
+              <w:t xml:space="preserve"> </w:t>
+            </w:r>
+            <w:proofErr w:type="spellStart"/>
+            <w:r>
+              <w:rPr>
+                <w:rFonts w:cstheme="minorHAnsi"/>
+                <w:sz w:val="24"/>
+                <w:szCs w:val="24"/>
+              </w:rPr>
+              <w:t>yêu</w:t>
+            </w:r>
+            <w:proofErr w:type="spellEnd"/>
+            <w:r>
+              <w:rPr>
+                <w:rFonts w:cstheme="minorHAnsi"/>
+                <w:sz w:val="24"/>
+                <w:szCs w:val="24"/>
+              </w:rPr>
+              <w:t xml:space="preserve"> </w:t>
+            </w:r>
+            <w:proofErr w:type="spellStart"/>
+            <w:r>
+              <w:rPr>
+                <w:rFonts w:cstheme="minorHAnsi"/>
+                <w:sz w:val="24"/>
+                <w:szCs w:val="24"/>
+              </w:rPr>
+              <w:t>cầu</w:t>
+            </w:r>
+            <w:proofErr w:type="spellEnd"/>
+            <w:r>
+              <w:rPr>
+                <w:rFonts w:cstheme="minorHAnsi"/>
+                <w:sz w:val="24"/>
+                <w:szCs w:val="24"/>
+              </w:rPr>
+              <w:t xml:space="preserve"> </w:t>
+            </w:r>
+            <w:proofErr w:type="spellStart"/>
+            <w:r>
+              <w:rPr>
+                <w:rFonts w:cstheme="minorHAnsi"/>
+                <w:sz w:val="24"/>
+                <w:szCs w:val="24"/>
+              </w:rPr>
+              <w:t>người</w:t>
+            </w:r>
+            <w:proofErr w:type="spellEnd"/>
+            <w:r>
+              <w:rPr>
+                <w:rFonts w:cstheme="minorHAnsi"/>
+                <w:sz w:val="24"/>
+                <w:szCs w:val="24"/>
+              </w:rPr>
+              <w:t xml:space="preserve"> </w:t>
+            </w:r>
+            <w:proofErr w:type="spellStart"/>
+            <w:r>
+              <w:rPr>
+                <w:rFonts w:cstheme="minorHAnsi"/>
+                <w:sz w:val="24"/>
+                <w:szCs w:val="24"/>
+              </w:rPr>
+              <w:t>dùng</w:t>
+            </w:r>
+            <w:proofErr w:type="spellEnd"/>
+            <w:r>
+              <w:rPr>
+                <w:rFonts w:cstheme="minorHAnsi"/>
+                <w:sz w:val="24"/>
+                <w:szCs w:val="24"/>
+              </w:rPr>
+              <w:t>.</w:t>
             </w:r>
           </w:p>
         </w:tc>
@@ -17449,14 +19422,214 @@
                 <w:szCs w:val="24"/>
               </w:rPr>
             </w:pPr>
+            <w:proofErr w:type="spellStart"/>
             <w:r>
               <w:rPr>
                 <w:rFonts w:cstheme="minorHAnsi"/>
                 <w:sz w:val="24"/>
                 <w:szCs w:val="24"/>
               </w:rPr>
-              <w:t>Người dùng có thể sử dụng ứng dụng trên hai nền tảng</w:t>
-            </w:r>
+              <w:t>Người</w:t>
+            </w:r>
+            <w:proofErr w:type="spellEnd"/>
+            <w:r>
+              <w:rPr>
+                <w:rFonts w:cstheme="minorHAnsi"/>
+                <w:sz w:val="24"/>
+                <w:szCs w:val="24"/>
+              </w:rPr>
+              <w:t xml:space="preserve"> </w:t>
+            </w:r>
+            <w:proofErr w:type="spellStart"/>
+            <w:r>
+              <w:rPr>
+                <w:rFonts w:cstheme="minorHAnsi"/>
+                <w:sz w:val="24"/>
+                <w:szCs w:val="24"/>
+              </w:rPr>
+              <w:t>dùng</w:t>
+            </w:r>
+            <w:proofErr w:type="spellEnd"/>
+            <w:r>
+              <w:rPr>
+                <w:rFonts w:cstheme="minorHAnsi"/>
+                <w:sz w:val="24"/>
+                <w:szCs w:val="24"/>
+              </w:rPr>
+              <w:t xml:space="preserve"> </w:t>
+            </w:r>
+            <w:proofErr w:type="spellStart"/>
+            <w:r>
+              <w:rPr>
+                <w:rFonts w:cstheme="minorHAnsi"/>
+                <w:sz w:val="24"/>
+                <w:szCs w:val="24"/>
+              </w:rPr>
+              <w:t>có</w:t>
+            </w:r>
+            <w:proofErr w:type="spellEnd"/>
+            <w:r>
+              <w:rPr>
+                <w:rFonts w:cstheme="minorHAnsi"/>
+                <w:sz w:val="24"/>
+                <w:szCs w:val="24"/>
+              </w:rPr>
+              <w:t xml:space="preserve"> </w:t>
+            </w:r>
+            <w:proofErr w:type="spellStart"/>
+            <w:r>
+              <w:rPr>
+                <w:rFonts w:cstheme="minorHAnsi"/>
+                <w:sz w:val="24"/>
+                <w:szCs w:val="24"/>
+              </w:rPr>
+              <w:t>thể</w:t>
+            </w:r>
+            <w:proofErr w:type="spellEnd"/>
+            <w:r>
+              <w:rPr>
+                <w:rFonts w:cstheme="minorHAnsi"/>
+                <w:sz w:val="24"/>
+                <w:szCs w:val="24"/>
+              </w:rPr>
+              <w:t xml:space="preserve"> </w:t>
+            </w:r>
+            <w:proofErr w:type="spellStart"/>
+            <w:r>
+              <w:rPr>
+                <w:rFonts w:cstheme="minorHAnsi"/>
+                <w:sz w:val="24"/>
+                <w:szCs w:val="24"/>
+              </w:rPr>
+              <w:t>sử</w:t>
+            </w:r>
+            <w:proofErr w:type="spellEnd"/>
+            <w:r>
+              <w:rPr>
+                <w:rFonts w:cstheme="minorHAnsi"/>
+                <w:sz w:val="24"/>
+                <w:szCs w:val="24"/>
+              </w:rPr>
+              <w:t xml:space="preserve"> </w:t>
+            </w:r>
+            <w:proofErr w:type="spellStart"/>
+            <w:r>
+              <w:rPr>
+                <w:rFonts w:cstheme="minorHAnsi"/>
+                <w:sz w:val="24"/>
+                <w:szCs w:val="24"/>
+              </w:rPr>
+              <w:t>dụng</w:t>
+            </w:r>
+            <w:proofErr w:type="spellEnd"/>
+            <w:r>
+              <w:rPr>
+                <w:rFonts w:cstheme="minorHAnsi"/>
+                <w:sz w:val="24"/>
+                <w:szCs w:val="24"/>
+              </w:rPr>
+              <w:t xml:space="preserve"> </w:t>
+            </w:r>
+            <w:proofErr w:type="spellStart"/>
+            <w:r>
+              <w:rPr>
+                <w:rFonts w:cstheme="minorHAnsi"/>
+                <w:sz w:val="24"/>
+                <w:szCs w:val="24"/>
+              </w:rPr>
+              <w:t>ứng</w:t>
+            </w:r>
+            <w:proofErr w:type="spellEnd"/>
+            <w:r>
+              <w:rPr>
+                <w:rFonts w:cstheme="minorHAnsi"/>
+                <w:sz w:val="24"/>
+                <w:szCs w:val="24"/>
+              </w:rPr>
+              <w:t xml:space="preserve"> </w:t>
+            </w:r>
+            <w:proofErr w:type="spellStart"/>
+            <w:r>
+              <w:rPr>
+                <w:rFonts w:cstheme="minorHAnsi"/>
+                <w:sz w:val="24"/>
+                <w:szCs w:val="24"/>
+              </w:rPr>
+              <w:t>dụng</w:t>
+            </w:r>
+            <w:proofErr w:type="spellEnd"/>
+            <w:r>
+              <w:rPr>
+                <w:rFonts w:cstheme="minorHAnsi"/>
+                <w:sz w:val="24"/>
+                <w:szCs w:val="24"/>
+              </w:rPr>
+              <w:t xml:space="preserve"> </w:t>
+            </w:r>
+            <w:proofErr w:type="spellStart"/>
+            <w:r>
+              <w:rPr>
+                <w:rFonts w:cstheme="minorHAnsi"/>
+                <w:sz w:val="24"/>
+                <w:szCs w:val="24"/>
+              </w:rPr>
+              <w:t>trên</w:t>
+            </w:r>
+            <w:proofErr w:type="spellEnd"/>
+            <w:r>
+              <w:rPr>
+                <w:rFonts w:cstheme="minorHAnsi"/>
+                <w:sz w:val="24"/>
+                <w:szCs w:val="24"/>
+              </w:rPr>
+              <w:t xml:space="preserve"> </w:t>
+            </w:r>
+            <w:proofErr w:type="spellStart"/>
+            <w:r>
+              <w:rPr>
+                <w:rFonts w:cstheme="minorHAnsi"/>
+                <w:sz w:val="24"/>
+                <w:szCs w:val="24"/>
+              </w:rPr>
+              <w:t>hai</w:t>
+            </w:r>
+            <w:proofErr w:type="spellEnd"/>
+            <w:r>
+              <w:rPr>
+                <w:rFonts w:cstheme="minorHAnsi"/>
+                <w:sz w:val="24"/>
+                <w:szCs w:val="24"/>
+              </w:rPr>
+              <w:t xml:space="preserve"> </w:t>
+            </w:r>
+            <w:proofErr w:type="spellStart"/>
+            <w:r>
+              <w:rPr>
+                <w:rFonts w:cstheme="minorHAnsi"/>
+                <w:sz w:val="24"/>
+                <w:szCs w:val="24"/>
+              </w:rPr>
+              <w:t>nền</w:t>
+            </w:r>
+            <w:proofErr w:type="spellEnd"/>
+            <w:r>
+              <w:rPr>
+                <w:rFonts w:cstheme="minorHAnsi"/>
+                <w:sz w:val="24"/>
+                <w:szCs w:val="24"/>
+              </w:rPr>
+              <w:t xml:space="preserve"> </w:t>
+            </w:r>
+            <w:proofErr w:type="spellStart"/>
+            <w:r>
+              <w:rPr>
+                <w:rFonts w:cstheme="minorHAnsi"/>
+                <w:sz w:val="24"/>
+                <w:szCs w:val="24"/>
+              </w:rPr>
+              <w:t>tảng</w:t>
+            </w:r>
+            <w:proofErr w:type="spellEnd"/>
           </w:p>
         </w:tc>
         <w:tc>
@@ -18053,7 +20226,7 @@
             </wp:anchor>
           </w:drawing>
         </mc:Choice>
-        <mc:Fallback xmlns:mv="urn:schemas-microsoft-com:mac:vml" xmlns:mo="http://schemas.microsoft.com/office/mac/office/2008/main">
+        <mc:Fallback xmlns:mo="http://schemas.microsoft.com/office/mac/office/2008/main" xmlns:mv="urn:schemas-microsoft-com:mac:vml">
           <w:pict>
             <v:line w14:anchorId="64FC7809" id="Straight Connector 12" o:spid="_x0000_s1026" style="position:absolute;flip:y;z-index:251663360;visibility:visible;mso-wrap-style:square;mso-wrap-distance-left:9pt;mso-wrap-distance-top:0;mso-wrap-distance-right:9pt;mso-wrap-distance-bottom:0;mso-position-horizontal:absolute;mso-position-horizontal-relative:text;mso-position-vertical:absolute;mso-position-vertical-relative:text" from="-30.75pt,23.8pt" to="509.25pt,24.55pt" o:gfxdata="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" strokecolor="#2381be"/>
           </w:pict>
@@ -18130,6 +20303,7 @@
       </w:rPr>
       <w:t>H</w:t>
     </w:r>
+    <w:proofErr w:type="spellStart"/>
     <w:r>
       <w:rPr>
         <w:rFonts w:ascii="Arial" w:eastAsia="Times New Roman" w:hAnsi="Arial" w:cs="Arial"/>
@@ -18138,7 +20312,18 @@
         <w:sz w:val="28"/>
         <w:szCs w:val="28"/>
       </w:rPr>
-      <w:t>ello World Team</w:t>
+      <w:t>ello</w:t>
+    </w:r>
+    <w:proofErr w:type="spellEnd"/>
+    <w:r>
+      <w:rPr>
+        <w:rFonts w:ascii="Arial" w:eastAsia="Times New Roman" w:hAnsi="Arial" w:cs="Arial"/>
+        <w:b/>
+        <w:color w:val="3D5C83"/>
+        <w:sz w:val="28"/>
+        <w:szCs w:val="28"/>
+      </w:rPr>
+      <w:t xml:space="preserve"> World Team</w:t>
     </w:r>
   </w:p>
   <w:p>
@@ -18215,7 +20400,7 @@
             </wp:anchor>
           </w:drawing>
         </mc:Choice>
-        <mc:Fallback xmlns:mv="urn:schemas-microsoft-com:mac:vml" xmlns:mo="http://schemas.microsoft.com/office/mac/office/2008/main">
+        <mc:Fallback xmlns:mo="http://schemas.microsoft.com/office/mac/office/2008/main" xmlns:mv="urn:schemas-microsoft-com:mac:vml">
           <w:pict>
             <v:line w14:anchorId="2DA6BAAD" id="Straight Connector 1" o:spid="_x0000_s1026" style="position:absolute;flip:y;z-index:251661312;visibility:visible;mso-wrap-style:square;mso-width-percent:0;mso-height-percent:0;mso-wrap-distance-left:9pt;mso-wrap-distance-top:0;mso-wrap-distance-right:9pt;mso-wrap-distance-bottom:0;mso-position-horizontal:absolute;mso-position-horizontal-relative:text;mso-position-vertical:absolute;mso-position-vertical-relative:text;mso-width-percent:0;mso-height-percent:0;mso-width-relative:margin;mso-height-relative:margin" from="-5.6pt,13pt" to="493.7pt,13pt" o:gfxdata="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" strokecolor="#3e5c83"/>
           </w:pict>
@@ -21860,7 +24045,7 @@
 </file>
 
 <file path=customXml/itemProps1.xml><?xml version="1.0" encoding="utf-8"?>
-<ds:datastoreItem xmlns:ds="http://schemas.openxmlformats.org/officeDocument/2006/customXml" ds:itemID="{DE122AD8-2A95-4250-B6E4-B7CF85E7C0D8}">
+<ds:datastoreItem xmlns:ds="http://schemas.openxmlformats.org/officeDocument/2006/customXml" ds:itemID="{56928FB5-352B-46F1-9325-53FC476EC941}">
   <ds:schemaRefs>
     <ds:schemaRef ds:uri="http://schemas.openxmlformats.org/officeDocument/2006/bibliography"/>
   </ds:schemaRefs>

</xml_diff>